<commit_message>
8, 38-th reports have been refactored and added to book.
</commit_message>
<xml_diff>
--- a/December/Questions_Borisevich.docx
+++ b/December/Questions_Borisevich.docx
@@ -1,10 +1,10 @@
 
 <file path=word/document.xml><?xml version="1.0" encoding="utf-8"?>
-<w:document xmlns:ve="http://schemas.openxmlformats.org/markup-compatibility/2006" xmlns:o="urn:schemas-microsoft-com:office:office" xmlns:r="http://schemas.openxmlformats.org/officeDocument/2006/relationships" xmlns:m="http://schemas.openxmlformats.org/officeDocument/2006/math" xmlns:v="urn:schemas-microsoft-com:vml" xmlns:wp="http://schemas.openxmlformats.org/drawingml/2006/wordprocessingDrawing" xmlns:w10="urn:schemas-microsoft-com:office:word" xmlns:w="http://schemas.openxmlformats.org/wordprocessingml/2006/main" xmlns:wne="http://schemas.microsoft.com/office/word/2006/wordml">
+<w:document xmlns:wpc="http://schemas.microsoft.com/office/word/2010/wordprocessingCanvas" xmlns:cx="http://schemas.microsoft.com/office/drawing/2014/chartex" xmlns:cx1="http://schemas.microsoft.com/office/drawing/2015/9/8/chartex" xmlns:mc="http://schemas.openxmlformats.org/markup-compatibility/2006" xmlns:o="urn:schemas-microsoft-com:office:office" xmlns:r="http://schemas.openxmlformats.org/officeDocument/2006/relationships" xmlns:m="http://schemas.openxmlformats.org/officeDocument/2006/math" xmlns:v="urn:schemas-microsoft-com:vml" xmlns:wp14="http://schemas.microsoft.com/office/word/2010/wordprocessingDrawing" xmlns:wp="http://schemas.openxmlformats.org/drawingml/2006/wordprocessingDrawing" xmlns:w10="urn:schemas-microsoft-com:office:word" xmlns:w="http://schemas.openxmlformats.org/wordprocessingml/2006/main" xmlns:w14="http://schemas.microsoft.com/office/word/2010/wordml" xmlns:w15="http://schemas.microsoft.com/office/word/2012/wordml" xmlns:w16se="http://schemas.microsoft.com/office/word/2015/wordml/symex" xmlns:wpg="http://schemas.microsoft.com/office/word/2010/wordprocessingGroup" xmlns:wpi="http://schemas.microsoft.com/office/word/2010/wordprocessingInk" xmlns:wne="http://schemas.microsoft.com/office/word/2006/wordml" xmlns:wps="http://schemas.microsoft.com/office/word/2010/wordprocessingShape" mc:Ignorable="w14 w15 w16se wp14">
   <w:body>
     <w:p>
       <w:pPr>
-        <w:pStyle w:val="4"/>
+        <w:pStyle w:val="Heading4"/>
         <w:rPr>
           <w:i w:val="0"/>
           <w:sz w:val="24"/>
@@ -21,19 +21,10 @@
         </w:rPr>
         <w:t>Дистанционное сотрудничество</w:t>
       </w:r>
-      <w:bookmarkStart w:id="0" w:name="_GoBack"/>
-      <w:bookmarkEnd w:id="0"/>
     </w:p>
     <w:p>
       <w:pPr>
-        <w:rPr>
-          <w:lang w:val="ru-RU"/>
-        </w:rPr>
-      </w:pPr>
-    </w:p>
-    <w:p>
-      <w:pPr>
-        <w:pStyle w:val="a3"/>
+        <w:pStyle w:val="ListParagraph"/>
         <w:numPr>
           <w:ilvl w:val="0"/>
           <w:numId w:val="3"/>
@@ -71,28 +62,12 @@
           <w:sz w:val="22"/>
           <w:szCs w:val="22"/>
         </w:rPr>
-        <w:t>(</w:t>
-      </w:r>
-      <w:proofErr w:type="gramStart"/>
-      <w:r>
-        <w:rPr>
-          <w:sz w:val="22"/>
-          <w:szCs w:val="22"/>
-        </w:rPr>
-        <w:t>Белый</w:t>
-      </w:r>
-      <w:proofErr w:type="gramEnd"/>
-      <w:r>
-        <w:rPr>
-          <w:sz w:val="22"/>
-          <w:szCs w:val="22"/>
-        </w:rPr>
-        <w:t xml:space="preserve"> А.А.)</w:t>
+        <w:t>(Белый А.А.)</w:t>
       </w:r>
     </w:p>
     <w:p>
       <w:pPr>
-        <w:pStyle w:val="a3"/>
+        <w:pStyle w:val="ListParagraph"/>
         <w:numPr>
           <w:ilvl w:val="0"/>
           <w:numId w:val="3"/>
@@ -112,31 +87,7 @@
           <w:szCs w:val="22"/>
           <w:shd w:val="clear" w:color="auto" w:fill="FFFFFF"/>
         </w:rPr>
-        <w:t xml:space="preserve">Что лучше: большая компания в одном месте, где удобно проводить личные встречи всем участникам проекта, либо обособленные компании, находящиеся в разных местах, где контактировать приходится посредством </w:t>
-      </w:r>
-      <w:proofErr w:type="spellStart"/>
-      <w:proofErr w:type="gramStart"/>
-      <w:r>
-        <w:rPr>
-          <w:rFonts w:cstheme="minorHAnsi"/>
-          <w:color w:val="000000"/>
-          <w:sz w:val="22"/>
-          <w:szCs w:val="22"/>
-          <w:shd w:val="clear" w:color="auto" w:fill="FFFFFF"/>
-        </w:rPr>
-        <w:t>интернет-технологий</w:t>
-      </w:r>
-      <w:proofErr w:type="spellEnd"/>
-      <w:proofErr w:type="gramEnd"/>
-      <w:r>
-        <w:rPr>
-          <w:rFonts w:cstheme="minorHAnsi"/>
-          <w:color w:val="000000"/>
-          <w:sz w:val="22"/>
-          <w:szCs w:val="22"/>
-          <w:shd w:val="clear" w:color="auto" w:fill="FFFFFF"/>
-        </w:rPr>
-        <w:t>?</w:t>
+        <w:t>Что лучше: большая компания в одном месте, где удобно проводить личные встречи всем участникам проекта, либо обособленные компании, находящиеся в разных местах, где контактировать приходится посредством интернет-технологий?</w:t>
       </w:r>
       <w:r>
         <w:rPr>
@@ -158,7 +109,7 @@
     </w:p>
     <w:p>
       <w:pPr>
-        <w:pStyle w:val="a3"/>
+        <w:pStyle w:val="ListParagraph"/>
         <w:numPr>
           <w:ilvl w:val="0"/>
           <w:numId w:val="3"/>
@@ -188,29 +139,7 @@
           <w:szCs w:val="22"/>
           <w:shd w:val="clear" w:color="auto" w:fill="FFFFFF"/>
         </w:rPr>
-        <w:t xml:space="preserve"> главный недостаток современных сре</w:t>
-      </w:r>
-      <w:proofErr w:type="gramStart"/>
-      <w:r>
-        <w:rPr>
-          <w:rFonts w:cstheme="minorHAnsi"/>
-          <w:color w:val="000000"/>
-          <w:sz w:val="22"/>
-          <w:szCs w:val="22"/>
-          <w:shd w:val="clear" w:color="auto" w:fill="FFFFFF"/>
-        </w:rPr>
-        <w:t>дств дл</w:t>
-      </w:r>
-      <w:proofErr w:type="gramEnd"/>
-      <w:r>
-        <w:rPr>
-          <w:rFonts w:cstheme="minorHAnsi"/>
-          <w:color w:val="000000"/>
-          <w:sz w:val="22"/>
-          <w:szCs w:val="22"/>
-          <w:shd w:val="clear" w:color="auto" w:fill="FFFFFF"/>
-        </w:rPr>
-        <w:t>я дистанционного сотрудничества</w:t>
+        <w:t xml:space="preserve"> главный недостаток современных средств для дистанционного сотрудничества</w:t>
       </w:r>
       <w:r>
         <w:rPr>
@@ -232,61 +161,26 @@
     </w:p>
     <w:p>
       <w:pPr>
-        <w:pStyle w:val="a3"/>
+        <w:pStyle w:val="ListParagraph"/>
         <w:numPr>
           <w:ilvl w:val="0"/>
           <w:numId w:val="3"/>
         </w:numPr>
         <w:spacing w:after="160" w:line="259" w:lineRule="auto"/>
-        <w:rPr>
-          <w:rFonts w:cstheme="minorHAnsi"/>
-          <w:sz w:val="22"/>
-          <w:szCs w:val="22"/>
-        </w:rPr>
-      </w:pPr>
-      <w:r>
-        <w:rPr>
-          <w:rFonts w:cstheme="minorHAnsi"/>
-          <w:sz w:val="22"/>
-          <w:szCs w:val="22"/>
-        </w:rPr>
-        <w:t xml:space="preserve">Как </w:t>
-      </w:r>
-      <w:proofErr w:type="gramStart"/>
-      <w:r>
-        <w:rPr>
-          <w:rFonts w:cstheme="minorHAnsi"/>
-          <w:sz w:val="22"/>
-          <w:szCs w:val="22"/>
-        </w:rPr>
-        <w:t>ПО</w:t>
-      </w:r>
-      <w:proofErr w:type="gramEnd"/>
-      <w:r>
-        <w:rPr>
-          <w:rFonts w:cstheme="minorHAnsi"/>
-          <w:sz w:val="22"/>
-          <w:szCs w:val="22"/>
-        </w:rPr>
-        <w:t xml:space="preserve"> </w:t>
-      </w:r>
-      <w:proofErr w:type="gramStart"/>
-      <w:r>
-        <w:rPr>
-          <w:rFonts w:cstheme="minorHAnsi"/>
-          <w:sz w:val="22"/>
-          <w:szCs w:val="22"/>
-        </w:rPr>
-        <w:t>для</w:t>
-      </w:r>
-      <w:proofErr w:type="gramEnd"/>
-      <w:r>
-        <w:rPr>
-          <w:rFonts w:cstheme="minorHAnsi"/>
-          <w:sz w:val="22"/>
-          <w:szCs w:val="22"/>
-        </w:rPr>
-        <w:t xml:space="preserve"> дистанционного сотрудничества обходить проблему часовых поясов? </w:t>
+        <w:jc w:val="both"/>
+        <w:rPr>
+          <w:rFonts w:cstheme="minorHAnsi"/>
+          <w:sz w:val="22"/>
+          <w:szCs w:val="22"/>
+        </w:rPr>
+      </w:pPr>
+      <w:r>
+        <w:rPr>
+          <w:rFonts w:cstheme="minorHAnsi"/>
+          <w:sz w:val="22"/>
+          <w:szCs w:val="22"/>
+        </w:rPr>
+        <w:t xml:space="preserve">Как ПО для дистанционного сотрудничества обходить проблему часовых поясов? </w:t>
       </w:r>
       <w:r>
         <w:rPr>
@@ -318,12 +212,13 @@
     </w:p>
     <w:p>
       <w:pPr>
-        <w:pStyle w:val="a3"/>
+        <w:pStyle w:val="ListParagraph"/>
         <w:numPr>
           <w:ilvl w:val="0"/>
           <w:numId w:val="3"/>
         </w:numPr>
         <w:spacing w:after="160" w:line="259" w:lineRule="auto"/>
+        <w:jc w:val="both"/>
         <w:rPr>
           <w:rFonts w:cstheme="minorHAnsi"/>
           <w:sz w:val="22"/>
@@ -440,12 +335,13 @@
     </w:p>
     <w:p>
       <w:pPr>
-        <w:pStyle w:val="a3"/>
+        <w:pStyle w:val="ListParagraph"/>
         <w:numPr>
           <w:ilvl w:val="0"/>
           <w:numId w:val="3"/>
         </w:numPr>
         <w:spacing w:after="160" w:line="259" w:lineRule="auto"/>
+        <w:jc w:val="both"/>
         <w:rPr>
           <w:rFonts w:cstheme="minorHAnsi"/>
           <w:sz w:val="22"/>
@@ -481,43 +377,34 @@
     </w:p>
     <w:p>
       <w:pPr>
-        <w:pStyle w:val="a3"/>
+        <w:pStyle w:val="ListParagraph"/>
         <w:numPr>
           <w:ilvl w:val="0"/>
           <w:numId w:val="3"/>
         </w:numPr>
         <w:spacing w:after="160" w:line="259" w:lineRule="auto"/>
-        <w:rPr>
-          <w:rFonts w:cstheme="minorHAnsi"/>
-          <w:sz w:val="22"/>
-          <w:szCs w:val="22"/>
-        </w:rPr>
-      </w:pPr>
-      <w:r>
-        <w:rPr>
-          <w:rFonts w:cstheme="minorHAnsi"/>
-          <w:sz w:val="22"/>
-          <w:szCs w:val="22"/>
-        </w:rPr>
-        <w:t xml:space="preserve">Назовите лучших представителей </w:t>
-      </w:r>
-      <w:proofErr w:type="gramStart"/>
-      <w:r>
-        <w:rPr>
-          <w:rFonts w:cstheme="minorHAnsi"/>
-          <w:sz w:val="22"/>
-          <w:szCs w:val="22"/>
-        </w:rPr>
-        <w:t>ПО</w:t>
-      </w:r>
-      <w:proofErr w:type="gramEnd"/>
-      <w:r>
-        <w:rPr>
-          <w:rFonts w:cstheme="minorHAnsi"/>
-          <w:sz w:val="22"/>
-          <w:szCs w:val="22"/>
-        </w:rPr>
-        <w:t xml:space="preserve"> для совместной работы. (</w:t>
+        <w:jc w:val="both"/>
+        <w:rPr>
+          <w:rFonts w:cstheme="minorHAnsi"/>
+          <w:sz w:val="22"/>
+          <w:szCs w:val="22"/>
+        </w:rPr>
+      </w:pPr>
+      <w:r>
+        <w:rPr>
+          <w:rFonts w:cstheme="minorHAnsi"/>
+          <w:sz w:val="22"/>
+          <w:szCs w:val="22"/>
+        </w:rPr>
+        <w:t>Какие есть лучшие представители</w:t>
+      </w:r>
+      <w:r>
+        <w:rPr>
+          <w:rFonts w:cstheme="minorHAnsi"/>
+          <w:sz w:val="22"/>
+          <w:szCs w:val="22"/>
+        </w:rPr>
+        <w:t xml:space="preserve"> ПО для совместной работы. (</w:t>
       </w:r>
       <w:proofErr w:type="spellStart"/>
       <w:r>
@@ -540,54 +427,35 @@
     </w:p>
     <w:p>
       <w:pPr>
-        <w:pStyle w:val="a3"/>
+        <w:pStyle w:val="ListParagraph"/>
         <w:numPr>
           <w:ilvl w:val="0"/>
           <w:numId w:val="3"/>
         </w:numPr>
         <w:spacing w:after="160" w:line="259" w:lineRule="auto"/>
-        <w:rPr>
-          <w:rFonts w:cstheme="minorHAnsi"/>
-          <w:sz w:val="22"/>
-          <w:szCs w:val="22"/>
-        </w:rPr>
-      </w:pPr>
-      <w:r>
-        <w:rPr>
-          <w:rFonts w:cstheme="minorHAnsi"/>
-          <w:sz w:val="22"/>
-          <w:szCs w:val="22"/>
-        </w:rPr>
-        <w:t xml:space="preserve">Были ли попытки обмана через видео </w:t>
-      </w:r>
-      <w:proofErr w:type="gramStart"/>
-      <w:r>
-        <w:rPr>
-          <w:rFonts w:cstheme="minorHAnsi"/>
-          <w:sz w:val="22"/>
-          <w:szCs w:val="22"/>
-        </w:rPr>
-        <w:t>ПО</w:t>
-      </w:r>
-      <w:proofErr w:type="gramEnd"/>
-      <w:r>
-        <w:rPr>
-          <w:rFonts w:cstheme="minorHAnsi"/>
-          <w:sz w:val="22"/>
-          <w:szCs w:val="22"/>
-        </w:rPr>
-        <w:t xml:space="preserve"> для дистанционного </w:t>
-      </w:r>
-      <w:proofErr w:type="spellStart"/>
-      <w:r>
-        <w:rPr>
-          <w:rFonts w:cstheme="minorHAnsi"/>
-          <w:sz w:val="22"/>
-          <w:szCs w:val="22"/>
-        </w:rPr>
-        <w:t>сотрудничествава</w:t>
-      </w:r>
-      <w:proofErr w:type="spellEnd"/>
+        <w:jc w:val="both"/>
+        <w:rPr>
+          <w:rFonts w:cstheme="minorHAnsi"/>
+          <w:sz w:val="22"/>
+          <w:szCs w:val="22"/>
+        </w:rPr>
+      </w:pPr>
+      <w:r>
+        <w:rPr>
+          <w:rFonts w:cstheme="minorHAnsi"/>
+          <w:sz w:val="22"/>
+          <w:szCs w:val="22"/>
+        </w:rPr>
+        <w:t xml:space="preserve">Были ли попытки обмана через видео ПО для дистанционного </w:t>
+      </w:r>
+      <w:r>
+        <w:rPr>
+          <w:rFonts w:cstheme="minorHAnsi"/>
+          <w:sz w:val="22"/>
+          <w:szCs w:val="22"/>
+        </w:rPr>
+        <w:t>сотрудничества</w:t>
+      </w:r>
       <w:r>
         <w:rPr>
           <w:rFonts w:cstheme="minorHAnsi"/>
@@ -617,43 +485,26 @@
     </w:p>
     <w:p>
       <w:pPr>
-        <w:pStyle w:val="a3"/>
+        <w:pStyle w:val="ListParagraph"/>
         <w:numPr>
           <w:ilvl w:val="0"/>
           <w:numId w:val="3"/>
         </w:numPr>
         <w:spacing w:after="160" w:line="259" w:lineRule="auto"/>
-        <w:rPr>
-          <w:rFonts w:cstheme="minorHAnsi"/>
-          <w:sz w:val="22"/>
-          <w:szCs w:val="22"/>
-        </w:rPr>
-      </w:pPr>
-      <w:r>
-        <w:rPr>
-          <w:rFonts w:cstheme="minorHAnsi"/>
-          <w:sz w:val="22"/>
-          <w:szCs w:val="22"/>
-        </w:rPr>
-        <w:t xml:space="preserve">Как в подобном </w:t>
-      </w:r>
-      <w:proofErr w:type="gramStart"/>
-      <w:r>
-        <w:rPr>
-          <w:rFonts w:cstheme="minorHAnsi"/>
-          <w:sz w:val="22"/>
-          <w:szCs w:val="22"/>
-        </w:rPr>
-        <w:t>ПО обеспечивается</w:t>
-      </w:r>
-      <w:proofErr w:type="gramEnd"/>
-      <w:r>
-        <w:rPr>
-          <w:rFonts w:cstheme="minorHAnsi"/>
-          <w:sz w:val="22"/>
-          <w:szCs w:val="22"/>
-        </w:rPr>
-        <w:t xml:space="preserve"> конфиденциальность данных? (</w:t>
+        <w:jc w:val="both"/>
+        <w:rPr>
+          <w:rFonts w:cstheme="minorHAnsi"/>
+          <w:sz w:val="22"/>
+          <w:szCs w:val="22"/>
+        </w:rPr>
+      </w:pPr>
+      <w:r>
+        <w:rPr>
+          <w:rFonts w:cstheme="minorHAnsi"/>
+          <w:sz w:val="22"/>
+          <w:szCs w:val="22"/>
+        </w:rPr>
+        <w:t>Как в подобном ПО обеспечивается конфиденциальность данных? (</w:t>
       </w:r>
       <w:proofErr w:type="spellStart"/>
       <w:r>
@@ -676,54 +527,35 @@
     </w:p>
     <w:p>
       <w:pPr>
-        <w:pStyle w:val="a3"/>
+        <w:pStyle w:val="ListParagraph"/>
         <w:numPr>
           <w:ilvl w:val="0"/>
           <w:numId w:val="3"/>
         </w:numPr>
         <w:spacing w:after="160" w:line="259" w:lineRule="auto"/>
-        <w:rPr>
-          <w:rFonts w:cstheme="minorHAnsi"/>
-          <w:sz w:val="22"/>
-          <w:szCs w:val="22"/>
-        </w:rPr>
-      </w:pPr>
-      <w:r>
-        <w:rPr>
-          <w:rFonts w:cstheme="minorHAnsi"/>
-          <w:sz w:val="22"/>
-          <w:szCs w:val="22"/>
-        </w:rPr>
-        <w:t xml:space="preserve">Какие есть варианты заработка на поприще </w:t>
-      </w:r>
-      <w:proofErr w:type="gramStart"/>
-      <w:r>
-        <w:rPr>
-          <w:rFonts w:cstheme="minorHAnsi"/>
-          <w:sz w:val="22"/>
-          <w:szCs w:val="22"/>
-        </w:rPr>
-        <w:t>ПО</w:t>
-      </w:r>
-      <w:proofErr w:type="gramEnd"/>
-      <w:r>
-        <w:rPr>
-          <w:rFonts w:cstheme="minorHAnsi"/>
-          <w:sz w:val="22"/>
-          <w:szCs w:val="22"/>
-        </w:rPr>
-        <w:t xml:space="preserve"> для совместной работы и дистанционного </w:t>
-      </w:r>
-      <w:proofErr w:type="spellStart"/>
-      <w:r>
-        <w:rPr>
-          <w:rFonts w:cstheme="minorHAnsi"/>
-          <w:sz w:val="22"/>
-          <w:szCs w:val="22"/>
-        </w:rPr>
-        <w:t>сотрудничествава</w:t>
-      </w:r>
-      <w:proofErr w:type="spellEnd"/>
+        <w:jc w:val="both"/>
+        <w:rPr>
+          <w:rFonts w:cstheme="minorHAnsi"/>
+          <w:sz w:val="22"/>
+          <w:szCs w:val="22"/>
+        </w:rPr>
+      </w:pPr>
+      <w:r>
+        <w:rPr>
+          <w:rFonts w:cstheme="minorHAnsi"/>
+          <w:sz w:val="22"/>
+          <w:szCs w:val="22"/>
+        </w:rPr>
+        <w:t xml:space="preserve">Какие есть варианты заработка на поприще ПО для совместной работы и дистанционного </w:t>
+      </w:r>
+      <w:r>
+        <w:rPr>
+          <w:rFonts w:cstheme="minorHAnsi"/>
+          <w:sz w:val="22"/>
+          <w:szCs w:val="22"/>
+        </w:rPr>
+        <w:t>сотрудничества</w:t>
+      </w:r>
       <w:r>
         <w:rPr>
           <w:rFonts w:cstheme="minorHAnsi"/>
@@ -753,34 +585,58 @@
     </w:p>
     <w:p>
       <w:pPr>
-        <w:pStyle w:val="a3"/>
+        <w:pStyle w:val="ListParagraph"/>
         <w:numPr>
           <w:ilvl w:val="0"/>
           <w:numId w:val="3"/>
         </w:numPr>
         <w:spacing w:after="160" w:line="259" w:lineRule="auto"/>
-        <w:rPr>
-          <w:rFonts w:cstheme="minorHAnsi"/>
-          <w:sz w:val="22"/>
-          <w:szCs w:val="22"/>
-        </w:rPr>
-      </w:pPr>
-      <w:r>
-        <w:rPr>
-          <w:rFonts w:cstheme="minorHAnsi"/>
-          <w:sz w:val="22"/>
-          <w:szCs w:val="22"/>
-        </w:rPr>
-        <w:t xml:space="preserve">Есть такой фильм, "Мне бы в небо" с Д. Клуни в главной роли. Суть, </w:t>
-      </w:r>
-      <w:proofErr w:type="gramStart"/>
-      <w:r>
-        <w:rPr>
-          <w:rFonts w:cstheme="minorHAnsi"/>
-          <w:sz w:val="22"/>
-          <w:szCs w:val="22"/>
-        </w:rPr>
-        <w:t xml:space="preserve">в </w:t>
+        <w:jc w:val="both"/>
+        <w:rPr>
+          <w:rFonts w:cstheme="minorHAnsi"/>
+          <w:sz w:val="22"/>
+          <w:szCs w:val="22"/>
+        </w:rPr>
+      </w:pPr>
+      <w:r>
+        <w:rPr>
+          <w:rFonts w:cstheme="minorHAnsi"/>
+          <w:sz w:val="22"/>
+          <w:szCs w:val="22"/>
+        </w:rPr>
+        <w:t>Есть такой фильм, "Мне бы в небо" с Д</w:t>
+      </w:r>
+      <w:r>
+        <w:rPr>
+          <w:rFonts w:cstheme="minorHAnsi"/>
+          <w:sz w:val="22"/>
+          <w:szCs w:val="22"/>
+        </w:rPr>
+        <w:t>. Клуни в главной роли. Суть, в</w:t>
+      </w:r>
+      <w:r>
+        <w:rPr>
+          <w:rFonts w:cstheme="minorHAnsi"/>
+          <w:sz w:val="22"/>
+          <w:szCs w:val="22"/>
+        </w:rPr>
+        <w:t xml:space="preserve">кратце, такова: ГГ (главный герой) летает по штатам, нанося визит в крупные компании, где он с глазу на глаз сообщает </w:t>
+      </w:r>
+      <w:r>
+        <w:rPr>
+          <w:rFonts w:cstheme="minorHAnsi"/>
+          <w:sz w:val="22"/>
+          <w:szCs w:val="22"/>
+        </w:rPr>
+        <w:t>сотрудникам</w:t>
+      </w:r>
+      <w:r>
+        <w:rPr>
+          <w:rFonts w:cstheme="minorHAnsi"/>
+          <w:sz w:val="22"/>
+          <w:szCs w:val="22"/>
+        </w:rPr>
+        <w:t xml:space="preserve"> о том, что они уволены. Однако, более молодое поколение, решает привнести в такой затратный процесс (перелёты весьма </w:t>
       </w:r>
       <w:proofErr w:type="spellStart"/>
       <w:r>
@@ -789,64 +645,9 @@
           <w:sz w:val="22"/>
           <w:szCs w:val="22"/>
         </w:rPr>
-        <w:t>кратце</w:t>
+        <w:t>затратны</w:t>
       </w:r>
       <w:proofErr w:type="spellEnd"/>
-      <w:proofErr w:type="gramEnd"/>
-      <w:r>
-        <w:rPr>
-          <w:rFonts w:cstheme="minorHAnsi"/>
-          <w:sz w:val="22"/>
-          <w:szCs w:val="22"/>
-        </w:rPr>
-        <w:t xml:space="preserve">, такова: </w:t>
-      </w:r>
-      <w:proofErr w:type="gramStart"/>
-      <w:r>
-        <w:rPr>
-          <w:rFonts w:cstheme="minorHAnsi"/>
-          <w:sz w:val="22"/>
-          <w:szCs w:val="22"/>
-        </w:rPr>
-        <w:t>ГГ</w:t>
-      </w:r>
-      <w:proofErr w:type="gramEnd"/>
-      <w:r>
-        <w:rPr>
-          <w:rFonts w:cstheme="minorHAnsi"/>
-          <w:sz w:val="22"/>
-          <w:szCs w:val="22"/>
-        </w:rPr>
-        <w:t xml:space="preserve"> (главный герой) летает по штатам, нанося визит в крупные компании, где он с глазу на глаз сообщает </w:t>
-      </w:r>
-      <w:proofErr w:type="spellStart"/>
-      <w:r>
-        <w:rPr>
-          <w:rFonts w:cstheme="minorHAnsi"/>
-          <w:sz w:val="22"/>
-          <w:szCs w:val="22"/>
-        </w:rPr>
-        <w:t>сотруникам</w:t>
-      </w:r>
-      <w:proofErr w:type="spellEnd"/>
-      <w:r>
-        <w:rPr>
-          <w:rFonts w:cstheme="minorHAnsi"/>
-          <w:sz w:val="22"/>
-          <w:szCs w:val="22"/>
-        </w:rPr>
-        <w:t xml:space="preserve"> о том, что они уволены. Однако, более молодое поколение, решает привнести в такой затратный процесс (перелёты весьма </w:t>
-      </w:r>
-      <w:proofErr w:type="spellStart"/>
-      <w:r>
-        <w:rPr>
-          <w:rFonts w:cstheme="minorHAnsi"/>
-          <w:sz w:val="22"/>
-          <w:szCs w:val="22"/>
-        </w:rPr>
-        <w:t>затратны</w:t>
-      </w:r>
-      <w:proofErr w:type="spellEnd"/>
       <w:r>
         <w:rPr>
           <w:rFonts w:cstheme="minorHAnsi"/>
@@ -855,18 +656,14 @@
         </w:rPr>
         <w:t xml:space="preserve">, даже у них в США) технологические нотки, упростив всё до </w:t>
       </w:r>
-      <w:proofErr w:type="spellStart"/>
-      <w:proofErr w:type="gramStart"/>
-      <w:r>
-        <w:rPr>
-          <w:rFonts w:cstheme="minorHAnsi"/>
-          <w:sz w:val="22"/>
-          <w:szCs w:val="22"/>
-        </w:rPr>
-        <w:t>видео-конференций</w:t>
-      </w:r>
-      <w:proofErr w:type="spellEnd"/>
-      <w:proofErr w:type="gramEnd"/>
+      <w:r>
+        <w:rPr>
+          <w:rFonts w:cstheme="minorHAnsi"/>
+          <w:sz w:val="22"/>
+          <w:szCs w:val="22"/>
+        </w:rPr>
+        <w:t>видеоконференций</w:t>
+      </w:r>
       <w:r>
         <w:rPr>
           <w:rFonts w:cstheme="minorHAnsi"/>
@@ -896,43 +693,26 @@
     </w:p>
     <w:p>
       <w:pPr>
-        <w:pStyle w:val="a3"/>
+        <w:pStyle w:val="ListParagraph"/>
         <w:numPr>
           <w:ilvl w:val="0"/>
           <w:numId w:val="3"/>
         </w:numPr>
         <w:spacing w:after="160" w:line="259" w:lineRule="auto"/>
-        <w:rPr>
-          <w:rFonts w:cstheme="minorHAnsi"/>
-          <w:sz w:val="22"/>
-          <w:szCs w:val="22"/>
-        </w:rPr>
-      </w:pPr>
-      <w:r>
-        <w:rPr>
-          <w:rFonts w:cstheme="minorHAnsi"/>
-          <w:sz w:val="22"/>
-          <w:szCs w:val="22"/>
-        </w:rPr>
-        <w:t xml:space="preserve">А не слишком ли мы уходим от реальности из-за подобного </w:t>
-      </w:r>
-      <w:proofErr w:type="gramStart"/>
-      <w:r>
-        <w:rPr>
-          <w:rFonts w:cstheme="minorHAnsi"/>
-          <w:sz w:val="22"/>
-          <w:szCs w:val="22"/>
-        </w:rPr>
-        <w:t>ПО</w:t>
-      </w:r>
-      <w:proofErr w:type="gramEnd"/>
-      <w:r>
-        <w:rPr>
-          <w:rFonts w:cstheme="minorHAnsi"/>
-          <w:sz w:val="22"/>
-          <w:szCs w:val="22"/>
-        </w:rPr>
-        <w:t xml:space="preserve"> и подходов? (</w:t>
+        <w:jc w:val="both"/>
+        <w:rPr>
+          <w:rFonts w:cstheme="minorHAnsi"/>
+          <w:sz w:val="22"/>
+          <w:szCs w:val="22"/>
+        </w:rPr>
+      </w:pPr>
+      <w:r>
+        <w:rPr>
+          <w:rFonts w:cstheme="minorHAnsi"/>
+          <w:sz w:val="22"/>
+          <w:szCs w:val="22"/>
+        </w:rPr>
+        <w:t>А не слишком ли мы уходим от реальности из-за подобного ПО и подходов? (</w:t>
       </w:r>
       <w:proofErr w:type="spellStart"/>
       <w:r>
@@ -955,43 +735,26 @@
     </w:p>
     <w:p>
       <w:pPr>
-        <w:pStyle w:val="a3"/>
+        <w:pStyle w:val="ListParagraph"/>
         <w:numPr>
           <w:ilvl w:val="0"/>
           <w:numId w:val="3"/>
         </w:numPr>
         <w:spacing w:after="160" w:line="259" w:lineRule="auto"/>
-        <w:rPr>
-          <w:rFonts w:cstheme="minorHAnsi"/>
-          <w:sz w:val="22"/>
-          <w:szCs w:val="22"/>
-        </w:rPr>
-      </w:pPr>
-      <w:r>
-        <w:rPr>
-          <w:rFonts w:cstheme="minorHAnsi"/>
-          <w:sz w:val="22"/>
-          <w:szCs w:val="22"/>
-        </w:rPr>
-        <w:t xml:space="preserve">Были ли попытки совместить </w:t>
-      </w:r>
-      <w:proofErr w:type="gramStart"/>
-      <w:r>
-        <w:rPr>
-          <w:rFonts w:cstheme="minorHAnsi"/>
-          <w:sz w:val="22"/>
-          <w:szCs w:val="22"/>
-        </w:rPr>
-        <w:t>ПО</w:t>
-      </w:r>
-      <w:proofErr w:type="gramEnd"/>
-      <w:r>
-        <w:rPr>
-          <w:rFonts w:cstheme="minorHAnsi"/>
-          <w:sz w:val="22"/>
-          <w:szCs w:val="22"/>
-        </w:rPr>
-        <w:t xml:space="preserve"> для совместной работы с виртуальной реальностью? К примеру, сделать что-то в стиле Работников-Суррогатов? (</w:t>
+        <w:jc w:val="both"/>
+        <w:rPr>
+          <w:rFonts w:cstheme="minorHAnsi"/>
+          <w:sz w:val="22"/>
+          <w:szCs w:val="22"/>
+        </w:rPr>
+      </w:pPr>
+      <w:r>
+        <w:rPr>
+          <w:rFonts w:cstheme="minorHAnsi"/>
+          <w:sz w:val="22"/>
+          <w:szCs w:val="22"/>
+        </w:rPr>
+        <w:t>Были ли попытки совместить ПО для совместной работы с виртуальной реальностью? К примеру, сделать что-то в стиле Работников-Суррогатов? (</w:t>
       </w:r>
       <w:proofErr w:type="spellStart"/>
       <w:r>
@@ -1014,12 +777,13 @@
     </w:p>
     <w:p>
       <w:pPr>
-        <w:pStyle w:val="a3"/>
+        <w:pStyle w:val="ListParagraph"/>
         <w:numPr>
           <w:ilvl w:val="0"/>
           <w:numId w:val="3"/>
         </w:numPr>
         <w:spacing w:after="160" w:line="259" w:lineRule="auto"/>
+        <w:jc w:val="both"/>
         <w:rPr>
           <w:rFonts w:cstheme="minorHAnsi"/>
           <w:sz w:val="22"/>
@@ -1047,12 +811,13 @@
     </w:p>
     <w:p>
       <w:pPr>
-        <w:pStyle w:val="a3"/>
+        <w:pStyle w:val="ListParagraph"/>
         <w:numPr>
           <w:ilvl w:val="0"/>
           <w:numId w:val="3"/>
         </w:numPr>
         <w:spacing w:after="160" w:line="259" w:lineRule="auto"/>
+        <w:jc w:val="both"/>
         <w:rPr>
           <w:rFonts w:cstheme="minorHAnsi"/>
           <w:sz w:val="22"/>
@@ -1102,19 +867,19 @@
     </w:p>
     <w:p>
       <w:pPr>
-        <w:pStyle w:val="a3"/>
+        <w:pStyle w:val="ListParagraph"/>
         <w:numPr>
           <w:ilvl w:val="0"/>
           <w:numId w:val="3"/>
         </w:numPr>
         <w:spacing w:after="160" w:line="259" w:lineRule="auto"/>
-        <w:rPr>
-          <w:rFonts w:cstheme="minorHAnsi"/>
-          <w:sz w:val="22"/>
-          <w:szCs w:val="22"/>
-        </w:rPr>
-      </w:pPr>
-      <w:proofErr w:type="gramStart"/>
+        <w:jc w:val="both"/>
+        <w:rPr>
+          <w:rFonts w:cstheme="minorHAnsi"/>
+          <w:sz w:val="22"/>
+          <w:szCs w:val="22"/>
+        </w:rPr>
+      </w:pPr>
       <w:r>
         <w:rPr>
           <w:rFonts w:cstheme="minorHAnsi"/>
@@ -1125,60 +890,45 @@
         </w:rPr>
         <w:t xml:space="preserve">Какие из </w:t>
       </w:r>
-      <w:proofErr w:type="spellStart"/>
-      <w:r>
-        <w:rPr>
-          <w:rFonts w:cstheme="minorHAnsi"/>
-          <w:color w:val="000000"/>
-          <w:sz w:val="22"/>
-          <w:szCs w:val="22"/>
-          <w:shd w:val="clear" w:color="auto" w:fill="FFFFFF"/>
-        </w:rPr>
-        <w:t>месенджеров</w:t>
-      </w:r>
-      <w:proofErr w:type="spellEnd"/>
-      <w:r>
-        <w:rPr>
-          <w:rFonts w:cstheme="minorHAnsi"/>
-          <w:color w:val="000000"/>
-          <w:sz w:val="22"/>
-          <w:szCs w:val="22"/>
-          <w:shd w:val="clear" w:color="auto" w:fill="FFFFFF"/>
-        </w:rPr>
-        <w:t xml:space="preserve"> наиболее популярны для бизнес общения?</w:t>
-      </w:r>
-      <w:proofErr w:type="gramEnd"/>
-      <w:r>
-        <w:rPr>
-          <w:rFonts w:cstheme="minorHAnsi"/>
-          <w:color w:val="000000"/>
-          <w:sz w:val="22"/>
-          <w:szCs w:val="22"/>
-          <w:shd w:val="clear" w:color="auto" w:fill="FFFFFF"/>
-        </w:rPr>
-        <w:t xml:space="preserve"> </w:t>
-      </w:r>
-      <w:proofErr w:type="gramStart"/>
-      <w:r>
-        <w:rPr>
-          <w:rFonts w:cstheme="minorHAnsi"/>
-          <w:color w:val="000000"/>
-          <w:sz w:val="22"/>
-          <w:szCs w:val="22"/>
-          <w:shd w:val="clear" w:color="auto" w:fill="FFFFFF"/>
-        </w:rPr>
-        <w:t>Какие</w:t>
-      </w:r>
-      <w:proofErr w:type="gramEnd"/>
-      <w:r>
-        <w:rPr>
-          <w:rFonts w:cstheme="minorHAnsi"/>
-          <w:color w:val="000000"/>
-          <w:sz w:val="22"/>
-          <w:szCs w:val="22"/>
-          <w:shd w:val="clear" w:color="auto" w:fill="FFFFFF"/>
-        </w:rPr>
-        <w:t xml:space="preserve"> используются в той или иной ситуациях? </w:t>
+      <w:r>
+        <w:rPr>
+          <w:rFonts w:cstheme="minorHAnsi"/>
+          <w:color w:val="000000"/>
+          <w:sz w:val="22"/>
+          <w:szCs w:val="22"/>
+          <w:shd w:val="clear" w:color="auto" w:fill="FFFFFF"/>
+        </w:rPr>
+        <w:t>мессенджер</w:t>
+      </w:r>
+      <w:r>
+        <w:rPr>
+          <w:rFonts w:cstheme="minorHAnsi"/>
+          <w:color w:val="000000"/>
+          <w:sz w:val="22"/>
+          <w:szCs w:val="22"/>
+          <w:shd w:val="clear" w:color="auto" w:fill="FFFFFF"/>
+        </w:rPr>
+        <w:t>ов</w:t>
+      </w:r>
+      <w:r>
+        <w:rPr>
+          <w:rFonts w:cstheme="minorHAnsi"/>
+          <w:color w:val="000000"/>
+          <w:sz w:val="22"/>
+          <w:szCs w:val="22"/>
+          <w:shd w:val="clear" w:color="auto" w:fill="FFFFFF"/>
+        </w:rPr>
+        <w:t xml:space="preserve"> наиболее популярны для бизнес-</w:t>
+      </w:r>
+      <w:r>
+        <w:rPr>
+          <w:rFonts w:cstheme="minorHAnsi"/>
+          <w:color w:val="000000"/>
+          <w:sz w:val="22"/>
+          <w:szCs w:val="22"/>
+          <w:shd w:val="clear" w:color="auto" w:fill="FFFFFF"/>
+        </w:rPr>
+        <w:t xml:space="preserve">общения? Какие используются в той или иной ситуациях? </w:t>
       </w:r>
       <w:r>
         <w:rPr>
@@ -1191,12 +941,13 @@
     </w:p>
     <w:p>
       <w:pPr>
-        <w:pStyle w:val="a3"/>
+        <w:pStyle w:val="ListParagraph"/>
         <w:numPr>
           <w:ilvl w:val="0"/>
           <w:numId w:val="3"/>
         </w:numPr>
         <w:spacing w:after="160" w:line="259" w:lineRule="auto"/>
+        <w:jc w:val="both"/>
         <w:rPr>
           <w:rFonts w:cstheme="minorHAnsi"/>
           <w:sz w:val="22"/>
@@ -1224,38 +975,28 @@
     </w:p>
     <w:p>
       <w:pPr>
-        <w:pStyle w:val="a3"/>
+        <w:pStyle w:val="ListParagraph"/>
         <w:numPr>
           <w:ilvl w:val="0"/>
           <w:numId w:val="3"/>
         </w:numPr>
         <w:spacing w:after="160" w:line="259" w:lineRule="auto"/>
-        <w:rPr>
-          <w:rFonts w:cstheme="minorHAnsi"/>
-          <w:sz w:val="22"/>
-          <w:szCs w:val="22"/>
-        </w:rPr>
-      </w:pPr>
-      <w:r>
-        <w:rPr>
-          <w:rFonts w:cstheme="minorHAnsi"/>
-          <w:color w:val="000000"/>
-          <w:sz w:val="22"/>
-          <w:szCs w:val="22"/>
-          <w:shd w:val="clear" w:color="auto" w:fill="FFFFFF"/>
-        </w:rPr>
-        <w:t>В каких сферах, связанны</w:t>
-      </w:r>
-      <w:proofErr w:type="gramStart"/>
-      <w:r>
-        <w:rPr>
-          <w:rFonts w:cstheme="minorHAnsi"/>
-          <w:color w:val="000000"/>
-          <w:sz w:val="22"/>
-          <w:szCs w:val="22"/>
-          <w:shd w:val="clear" w:color="auto" w:fill="FFFFFF"/>
-        </w:rPr>
-        <w:t xml:space="preserve">х с </w:t>
+        <w:jc w:val="both"/>
+        <w:rPr>
+          <w:rFonts w:cstheme="minorHAnsi"/>
+          <w:sz w:val="22"/>
+          <w:szCs w:val="22"/>
+        </w:rPr>
+      </w:pPr>
+      <w:r>
+        <w:rPr>
+          <w:rFonts w:cstheme="minorHAnsi"/>
+          <w:color w:val="000000"/>
+          <w:sz w:val="22"/>
+          <w:szCs w:val="22"/>
+          <w:shd w:val="clear" w:color="auto" w:fill="FFFFFF"/>
+        </w:rPr>
+        <w:t xml:space="preserve">В каких сферах, связанных с </w:t>
       </w:r>
       <w:r>
         <w:rPr>
@@ -1277,18 +1018,7 @@
           <w:szCs w:val="22"/>
           <w:shd w:val="clear" w:color="auto" w:fill="FFFFFF"/>
         </w:rPr>
-        <w:t>oft</w:t>
-      </w:r>
-      <w:proofErr w:type="gramEnd"/>
-      <w:r>
-        <w:rPr>
-          <w:rFonts w:cstheme="minorHAnsi"/>
-          <w:color w:val="000000"/>
-          <w:sz w:val="22"/>
-          <w:szCs w:val="22"/>
-          <w:shd w:val="clear" w:color="auto" w:fill="FFFFFF"/>
-        </w:rPr>
-        <w:t>ware</w:t>
+        <w:t>oftware</w:t>
       </w:r>
       <w:proofErr w:type="spellEnd"/>
       <w:r>
@@ -1345,11 +1075,12 @@
     </w:p>
     <w:p>
       <w:pPr>
-        <w:pStyle w:val="a3"/>
+        <w:pStyle w:val="ListParagraph"/>
         <w:numPr>
           <w:ilvl w:val="0"/>
           <w:numId w:val="3"/>
         </w:numPr>
+        <w:jc w:val="both"/>
         <w:rPr>
           <w:rFonts w:cstheme="minorHAnsi"/>
           <w:sz w:val="22"/>
@@ -1390,11 +1121,12 @@
     </w:p>
     <w:p>
       <w:pPr>
-        <w:pStyle w:val="a3"/>
+        <w:pStyle w:val="ListParagraph"/>
         <w:numPr>
           <w:ilvl w:val="0"/>
           <w:numId w:val="3"/>
         </w:numPr>
+        <w:jc w:val="both"/>
         <w:rPr>
           <w:rFonts w:cstheme="minorHAnsi"/>
           <w:sz w:val="22"/>
@@ -1435,51 +1167,53 @@
     </w:p>
     <w:p>
       <w:pPr>
-        <w:pStyle w:val="a3"/>
+        <w:pStyle w:val="ListParagraph"/>
         <w:numPr>
           <w:ilvl w:val="0"/>
           <w:numId w:val="3"/>
         </w:numPr>
-        <w:rPr>
-          <w:rFonts w:cstheme="minorHAnsi"/>
-          <w:sz w:val="22"/>
-          <w:szCs w:val="22"/>
-        </w:rPr>
-      </w:pPr>
-      <w:r>
-        <w:rPr>
-          <w:rFonts w:cstheme="minorHAnsi"/>
-          <w:color w:val="000000"/>
-          <w:sz w:val="22"/>
-          <w:szCs w:val="22"/>
-          <w:shd w:val="clear" w:color="auto" w:fill="FFFFFF"/>
-        </w:rPr>
-        <w:lastRenderedPageBreak/>
+        <w:jc w:val="both"/>
+        <w:rPr>
+          <w:rFonts w:cstheme="minorHAnsi"/>
+          <w:sz w:val="22"/>
+          <w:szCs w:val="22"/>
+        </w:rPr>
+      </w:pPr>
+      <w:r>
+        <w:rPr>
+          <w:rFonts w:cstheme="minorHAnsi"/>
+          <w:color w:val="000000"/>
+          <w:sz w:val="22"/>
+          <w:szCs w:val="22"/>
+          <w:shd w:val="clear" w:color="auto" w:fill="FFFFFF"/>
+        </w:rPr>
         <w:t>Существуют ли 3D конференции? (Ипатов А.Е)</w:t>
       </w:r>
     </w:p>
     <w:p>
       <w:pPr>
-        <w:pStyle w:val="a3"/>
+        <w:pStyle w:val="ListParagraph"/>
         <w:numPr>
           <w:ilvl w:val="0"/>
           <w:numId w:val="3"/>
         </w:numPr>
         <w:spacing w:after="160" w:line="259" w:lineRule="auto"/>
-        <w:rPr>
-          <w:rFonts w:cstheme="minorHAnsi"/>
-          <w:sz w:val="22"/>
-          <w:szCs w:val="22"/>
-        </w:rPr>
-      </w:pPr>
-      <w:r>
-        <w:rPr>
-          <w:rFonts w:cstheme="minorHAnsi"/>
-          <w:color w:val="000000"/>
-          <w:sz w:val="22"/>
-          <w:szCs w:val="22"/>
-          <w:shd w:val="clear" w:color="auto" w:fill="FFFFFF"/>
-        </w:rPr>
+        <w:jc w:val="both"/>
+        <w:rPr>
+          <w:rFonts w:cstheme="minorHAnsi"/>
+          <w:sz w:val="22"/>
+          <w:szCs w:val="22"/>
+        </w:rPr>
+      </w:pPr>
+      <w:r>
+        <w:rPr>
+          <w:rFonts w:cstheme="minorHAnsi"/>
+          <w:color w:val="000000"/>
+          <w:sz w:val="22"/>
+          <w:szCs w:val="22"/>
+          <w:shd w:val="clear" w:color="auto" w:fill="FFFFFF"/>
+        </w:rPr>
+        <w:lastRenderedPageBreak/>
         <w:t xml:space="preserve">Чем грозит отсутствие личных встреч при разработке? </w:t>
       </w:r>
       <w:r>
@@ -1493,12 +1227,13 @@
     </w:p>
     <w:p>
       <w:pPr>
-        <w:pStyle w:val="a3"/>
+        <w:pStyle w:val="ListParagraph"/>
         <w:numPr>
           <w:ilvl w:val="0"/>
           <w:numId w:val="3"/>
         </w:numPr>
         <w:spacing w:after="160" w:line="259" w:lineRule="auto"/>
+        <w:jc w:val="both"/>
         <w:rPr>
           <w:rFonts w:cstheme="minorHAnsi"/>
           <w:sz w:val="22"/>
@@ -1536,12 +1271,13 @@
     </w:p>
     <w:p>
       <w:pPr>
-        <w:pStyle w:val="a3"/>
+        <w:pStyle w:val="ListParagraph"/>
         <w:numPr>
           <w:ilvl w:val="0"/>
           <w:numId w:val="3"/>
         </w:numPr>
         <w:spacing w:after="160" w:line="259" w:lineRule="auto"/>
+        <w:jc w:val="both"/>
         <w:rPr>
           <w:rFonts w:cstheme="minorHAnsi"/>
           <w:sz w:val="22"/>
@@ -1569,12 +1305,13 @@
     </w:p>
     <w:p>
       <w:pPr>
-        <w:pStyle w:val="a3"/>
+        <w:pStyle w:val="ListParagraph"/>
         <w:numPr>
           <w:ilvl w:val="0"/>
           <w:numId w:val="3"/>
         </w:numPr>
         <w:spacing w:after="160" w:line="259" w:lineRule="auto"/>
+        <w:jc w:val="both"/>
         <w:rPr>
           <w:rFonts w:cstheme="minorHAnsi"/>
           <w:sz w:val="22"/>
@@ -1620,12 +1357,13 @@
     </w:p>
     <w:p>
       <w:pPr>
-        <w:pStyle w:val="a3"/>
+        <w:pStyle w:val="ListParagraph"/>
         <w:numPr>
           <w:ilvl w:val="0"/>
           <w:numId w:val="3"/>
         </w:numPr>
         <w:spacing w:after="160" w:line="259" w:lineRule="auto"/>
+        <w:jc w:val="both"/>
         <w:rPr>
           <w:rFonts w:cstheme="minorHAnsi"/>
           <w:sz w:val="22"/>
@@ -1671,12 +1409,13 @@
     </w:p>
     <w:p>
       <w:pPr>
-        <w:pStyle w:val="a3"/>
+        <w:pStyle w:val="ListParagraph"/>
         <w:numPr>
           <w:ilvl w:val="0"/>
           <w:numId w:val="3"/>
         </w:numPr>
         <w:spacing w:after="160" w:line="259" w:lineRule="auto"/>
+        <w:jc w:val="both"/>
         <w:rPr>
           <w:rFonts w:cstheme="minorHAnsi"/>
           <w:sz w:val="22"/>
@@ -1722,49 +1461,38 @@
     </w:p>
     <w:p>
       <w:pPr>
-        <w:pStyle w:val="a3"/>
+        <w:pStyle w:val="ListParagraph"/>
         <w:numPr>
           <w:ilvl w:val="0"/>
           <w:numId w:val="2"/>
         </w:numPr>
         <w:spacing w:after="160" w:line="259" w:lineRule="auto"/>
-        <w:rPr>
-          <w:rFonts w:cstheme="minorHAnsi"/>
-          <w:sz w:val="22"/>
-          <w:szCs w:val="22"/>
-        </w:rPr>
-      </w:pPr>
-      <w:r>
-        <w:rPr>
-          <w:rFonts w:cstheme="minorHAnsi"/>
-          <w:color w:val="000000"/>
-          <w:sz w:val="22"/>
-          <w:szCs w:val="22"/>
-          <w:shd w:val="clear" w:color="auto" w:fill="FFFFFF"/>
-        </w:rPr>
-        <w:t xml:space="preserve">Как ты думаешь, какая будет в будущем замена </w:t>
-      </w:r>
-      <w:proofErr w:type="spellStart"/>
-      <w:r>
-        <w:rPr>
-          <w:rFonts w:cstheme="minorHAnsi"/>
-          <w:color w:val="000000"/>
-          <w:sz w:val="22"/>
-          <w:szCs w:val="22"/>
-          <w:shd w:val="clear" w:color="auto" w:fill="FFFFFF"/>
-        </w:rPr>
-        <w:t>скайпу</w:t>
-      </w:r>
-      <w:proofErr w:type="spellEnd"/>
-      <w:r>
-        <w:rPr>
-          <w:rFonts w:cstheme="minorHAnsi"/>
-          <w:color w:val="000000"/>
-          <w:sz w:val="22"/>
-          <w:szCs w:val="22"/>
-          <w:shd w:val="clear" w:color="auto" w:fill="FFFFFF"/>
-        </w:rPr>
-        <w:t>?</w:t>
+        <w:jc w:val="both"/>
+        <w:rPr>
+          <w:rFonts w:cstheme="minorHAnsi"/>
+          <w:sz w:val="22"/>
+          <w:szCs w:val="22"/>
+        </w:rPr>
+      </w:pPr>
+      <w:r>
+        <w:rPr>
+          <w:rFonts w:cstheme="minorHAnsi"/>
+          <w:color w:val="000000"/>
+          <w:sz w:val="22"/>
+          <w:szCs w:val="22"/>
+          <w:shd w:val="clear" w:color="auto" w:fill="FFFFFF"/>
+        </w:rPr>
+        <w:t xml:space="preserve">Какая </w:t>
+      </w:r>
+      <w:r>
+        <w:rPr>
+          <w:rFonts w:cstheme="minorHAnsi"/>
+          <w:color w:val="000000"/>
+          <w:sz w:val="22"/>
+          <w:szCs w:val="22"/>
+          <w:shd w:val="clear" w:color="auto" w:fill="FFFFFF"/>
+        </w:rPr>
+        <w:t>будет в будущем замена скайпу?</w:t>
       </w:r>
       <w:r>
         <w:rPr>
@@ -1806,12 +1534,13 @@
     </w:p>
     <w:p>
       <w:pPr>
-        <w:pStyle w:val="a3"/>
+        <w:pStyle w:val="ListParagraph"/>
         <w:numPr>
           <w:ilvl w:val="0"/>
           <w:numId w:val="2"/>
         </w:numPr>
         <w:spacing w:after="160" w:line="259" w:lineRule="auto"/>
+        <w:jc w:val="both"/>
         <w:rPr>
           <w:rFonts w:cstheme="minorHAnsi"/>
           <w:sz w:val="22"/>
@@ -1857,12 +1586,13 @@
     </w:p>
     <w:p>
       <w:pPr>
-        <w:pStyle w:val="a3"/>
+        <w:pStyle w:val="ListParagraph"/>
         <w:numPr>
           <w:ilvl w:val="0"/>
           <w:numId w:val="3"/>
         </w:numPr>
         <w:spacing w:after="160" w:line="259" w:lineRule="auto"/>
+        <w:jc w:val="both"/>
         <w:rPr>
           <w:rFonts w:cstheme="minorHAnsi"/>
           <w:sz w:val="22"/>
@@ -1879,49 +1609,27 @@
         </w:rPr>
         <w:t xml:space="preserve">Как ты думаешь, что приносит больший доход из расчета на </w:t>
       </w:r>
-      <w:proofErr w:type="spellStart"/>
-      <w:r>
-        <w:rPr>
-          <w:rFonts w:cstheme="minorHAnsi"/>
-          <w:color w:val="000000"/>
-          <w:sz w:val="22"/>
-          <w:szCs w:val="22"/>
-          <w:shd w:val="clear" w:color="auto" w:fill="FFFFFF"/>
-        </w:rPr>
-        <w:t>еденицу</w:t>
-      </w:r>
-      <w:proofErr w:type="spellEnd"/>
-      <w:r>
-        <w:rPr>
-          <w:rFonts w:cstheme="minorHAnsi"/>
-          <w:color w:val="000000"/>
-          <w:sz w:val="22"/>
-          <w:szCs w:val="22"/>
-          <w:shd w:val="clear" w:color="auto" w:fill="FFFFFF"/>
-        </w:rPr>
-        <w:t xml:space="preserve"> времени - небольшая компания, расположенная в одном месте, или побольше, расположенная в </w:t>
-      </w:r>
-      <w:proofErr w:type="gramStart"/>
-      <w:r>
-        <w:rPr>
-          <w:rFonts w:cstheme="minorHAnsi"/>
-          <w:color w:val="000000"/>
-          <w:sz w:val="22"/>
-          <w:szCs w:val="22"/>
-          <w:shd w:val="clear" w:color="auto" w:fill="FFFFFF"/>
-        </w:rPr>
-        <w:t>разных</w:t>
-      </w:r>
-      <w:proofErr w:type="gramEnd"/>
-      <w:r>
-        <w:rPr>
-          <w:rFonts w:cstheme="minorHAnsi"/>
-          <w:color w:val="000000"/>
-          <w:sz w:val="22"/>
-          <w:szCs w:val="22"/>
-          <w:shd w:val="clear" w:color="auto" w:fill="FFFFFF"/>
-        </w:rPr>
-        <w:t xml:space="preserve">? </w:t>
+      <w:r>
+        <w:rPr>
+          <w:rFonts w:cstheme="minorHAnsi"/>
+          <w:color w:val="000000"/>
+          <w:sz w:val="22"/>
+          <w:szCs w:val="22"/>
+          <w:shd w:val="clear" w:color="auto" w:fill="FFFFFF"/>
+        </w:rPr>
+        <w:t>единицу</w:t>
+      </w:r>
+      <w:bookmarkStart w:id="0" w:name="_GoBack"/>
+      <w:bookmarkEnd w:id="0"/>
+      <w:r>
+        <w:rPr>
+          <w:rFonts w:cstheme="minorHAnsi"/>
+          <w:color w:val="000000"/>
+          <w:sz w:val="22"/>
+          <w:szCs w:val="22"/>
+          <w:shd w:val="clear" w:color="auto" w:fill="FFFFFF"/>
+        </w:rPr>
+        <w:t xml:space="preserve"> времени - небольшая компания, расположенная в одном месте, или побольше, расположенная в разных? </w:t>
       </w:r>
       <w:r>
         <w:rPr>
@@ -1952,11 +1660,12 @@
     </w:p>
     <w:p>
       <w:pPr>
-        <w:pStyle w:val="a3"/>
+        <w:pStyle w:val="ListParagraph"/>
         <w:numPr>
           <w:ilvl w:val="0"/>
           <w:numId w:val="18"/>
         </w:numPr>
+        <w:jc w:val="both"/>
         <w:rPr>
           <w:rFonts w:cstheme="minorHAnsi"/>
           <w:sz w:val="22"/>
@@ -1983,11 +1692,12 @@
     </w:p>
     <w:p>
       <w:pPr>
-        <w:pStyle w:val="a3"/>
+        <w:pStyle w:val="ListParagraph"/>
         <w:numPr>
           <w:ilvl w:val="0"/>
           <w:numId w:val="18"/>
         </w:numPr>
+        <w:jc w:val="both"/>
         <w:rPr>
           <w:rFonts w:cstheme="minorHAnsi"/>
           <w:sz w:val="22"/>
@@ -2014,12 +1724,13 @@
     </w:p>
     <w:p>
       <w:pPr>
-        <w:pStyle w:val="a3"/>
+        <w:pStyle w:val="ListParagraph"/>
         <w:numPr>
           <w:ilvl w:val="0"/>
           <w:numId w:val="2"/>
         </w:numPr>
         <w:spacing w:after="160" w:line="259" w:lineRule="auto"/>
+        <w:jc w:val="both"/>
         <w:rPr>
           <w:rFonts w:eastAsia="Helvetica" w:cstheme="minorHAnsi"/>
           <w:sz w:val="22"/>
@@ -2097,12 +1808,13 @@
     </w:p>
     <w:p>
       <w:pPr>
-        <w:pStyle w:val="a3"/>
+        <w:pStyle w:val="ListParagraph"/>
         <w:numPr>
           <w:ilvl w:val="0"/>
           <w:numId w:val="2"/>
         </w:numPr>
         <w:spacing w:after="160" w:line="259" w:lineRule="auto"/>
+        <w:jc w:val="both"/>
         <w:rPr>
           <w:rFonts w:eastAsia="Helvetica" w:cstheme="minorHAnsi"/>
           <w:sz w:val="22"/>
@@ -2117,29 +1829,7 @@
           <w:szCs w:val="22"/>
           <w:shd w:val="clear" w:color="auto" w:fill="FFFFFF"/>
         </w:rPr>
-        <w:t>Понятно, что разделение проектирования и разработки в некоторых случаях очень выгодно, но как экономия сре</w:t>
-      </w:r>
-      <w:proofErr w:type="gramStart"/>
-      <w:r>
-        <w:rPr>
-          <w:rFonts w:cstheme="minorHAnsi"/>
-          <w:color w:val="000000"/>
-          <w:sz w:val="22"/>
-          <w:szCs w:val="22"/>
-          <w:shd w:val="clear" w:color="auto" w:fill="FFFFFF"/>
-        </w:rPr>
-        <w:t>дств ск</w:t>
-      </w:r>
-      <w:proofErr w:type="gramEnd"/>
-      <w:r>
-        <w:rPr>
-          <w:rFonts w:cstheme="minorHAnsi"/>
-          <w:color w:val="000000"/>
-          <w:sz w:val="22"/>
-          <w:szCs w:val="22"/>
-          <w:shd w:val="clear" w:color="auto" w:fill="FFFFFF"/>
-        </w:rPr>
-        <w:t xml:space="preserve">азывается на безопасности коммуникаций между группами? </w:t>
+        <w:t xml:space="preserve">Понятно, что разделение проектирования и разработки в некоторых случаях очень выгодно, но как экономия средств сказывается на безопасности коммуникаций между группами? </w:t>
       </w:r>
       <w:r>
         <w:rPr>
@@ -2180,12 +1870,13 @@
     </w:p>
     <w:p>
       <w:pPr>
-        <w:pStyle w:val="a3"/>
+        <w:pStyle w:val="ListParagraph"/>
         <w:numPr>
           <w:ilvl w:val="0"/>
           <w:numId w:val="2"/>
         </w:numPr>
         <w:spacing w:after="160" w:line="259" w:lineRule="auto"/>
+        <w:jc w:val="both"/>
         <w:rPr>
           <w:rFonts w:eastAsia="Helvetica" w:cstheme="minorHAnsi"/>
           <w:sz w:val="22"/>
@@ -2251,49 +1942,28 @@
     </w:p>
     <w:p>
       <w:pPr>
-        <w:pStyle w:val="a3"/>
+        <w:pStyle w:val="ListParagraph"/>
         <w:numPr>
           <w:ilvl w:val="0"/>
           <w:numId w:val="2"/>
         </w:numPr>
         <w:spacing w:after="160" w:line="259" w:lineRule="auto"/>
-        <w:rPr>
-          <w:rFonts w:cstheme="minorHAnsi"/>
-          <w:sz w:val="22"/>
-          <w:szCs w:val="22"/>
-        </w:rPr>
-      </w:pPr>
-      <w:r>
-        <w:rPr>
-          <w:rFonts w:cstheme="minorHAnsi"/>
-          <w:color w:val="000000"/>
-          <w:sz w:val="22"/>
-          <w:szCs w:val="22"/>
-          <w:shd w:val="clear" w:color="auto" w:fill="FFFFFF"/>
-        </w:rPr>
-        <w:t>Какие есть примеры сре</w:t>
-      </w:r>
-      <w:proofErr w:type="gramStart"/>
-      <w:r>
-        <w:rPr>
-          <w:rFonts w:cstheme="minorHAnsi"/>
-          <w:color w:val="000000"/>
-          <w:sz w:val="22"/>
-          <w:szCs w:val="22"/>
-          <w:shd w:val="clear" w:color="auto" w:fill="FFFFFF"/>
-        </w:rPr>
-        <w:t>дств пр</w:t>
-      </w:r>
-      <w:proofErr w:type="gramEnd"/>
-      <w:r>
-        <w:rPr>
-          <w:rFonts w:cstheme="minorHAnsi"/>
-          <w:color w:val="000000"/>
-          <w:sz w:val="22"/>
-          <w:szCs w:val="22"/>
-          <w:shd w:val="clear" w:color="auto" w:fill="FFFFFF"/>
-        </w:rPr>
-        <w:t>оведения видеоконференций?</w:t>
+        <w:jc w:val="both"/>
+        <w:rPr>
+          <w:rFonts w:cstheme="minorHAnsi"/>
+          <w:sz w:val="22"/>
+          <w:szCs w:val="22"/>
+        </w:rPr>
+      </w:pPr>
+      <w:r>
+        <w:rPr>
+          <w:rFonts w:cstheme="minorHAnsi"/>
+          <w:color w:val="000000"/>
+          <w:sz w:val="22"/>
+          <w:szCs w:val="22"/>
+          <w:shd w:val="clear" w:color="auto" w:fill="FFFFFF"/>
+        </w:rPr>
+        <w:t>Какие есть примеры средств проведения видеоконференций?</w:t>
       </w:r>
       <w:r>
         <w:rPr>
@@ -2306,12 +1976,13 @@
     </w:p>
     <w:p>
       <w:pPr>
-        <w:pStyle w:val="a3"/>
+        <w:pStyle w:val="ListParagraph"/>
         <w:numPr>
           <w:ilvl w:val="0"/>
           <w:numId w:val="2"/>
         </w:numPr>
         <w:spacing w:after="160" w:line="259" w:lineRule="auto"/>
+        <w:jc w:val="both"/>
         <w:rPr>
           <w:rFonts w:cstheme="minorHAnsi"/>
           <w:sz w:val="22"/>
@@ -2348,8 +2019,8 @@
 </file>
 
 <file path=word/numbering.xml><?xml version="1.0" encoding="utf-8"?>
-<w:numbering xmlns:ve="http://schemas.openxmlformats.org/markup-compatibility/2006" xmlns:o="urn:schemas-microsoft-com:office:office" xmlns:r="http://schemas.openxmlformats.org/officeDocument/2006/relationships" xmlns:m="http://schemas.openxmlformats.org/officeDocument/2006/math" xmlns:v="urn:schemas-microsoft-com:vml" xmlns:wp="http://schemas.openxmlformats.org/drawingml/2006/wordprocessingDrawing" xmlns:w10="urn:schemas-microsoft-com:office:word" xmlns:w="http://schemas.openxmlformats.org/wordprocessingml/2006/main" xmlns:wne="http://schemas.microsoft.com/office/word/2006/wordml">
-  <w:abstractNum w:abstractNumId="0">
+<w:numbering xmlns:wpc="http://schemas.microsoft.com/office/word/2010/wordprocessingCanvas" xmlns:cx="http://schemas.microsoft.com/office/drawing/2014/chartex" xmlns:cx1="http://schemas.microsoft.com/office/drawing/2015/9/8/chartex" xmlns:mc="http://schemas.openxmlformats.org/markup-compatibility/2006" xmlns:o="urn:schemas-microsoft-com:office:office" xmlns:r="http://schemas.openxmlformats.org/officeDocument/2006/relationships" xmlns:m="http://schemas.openxmlformats.org/officeDocument/2006/math" xmlns:v="urn:schemas-microsoft-com:vml" xmlns:wp14="http://schemas.microsoft.com/office/word/2010/wordprocessingDrawing" xmlns:wp="http://schemas.openxmlformats.org/drawingml/2006/wordprocessingDrawing" xmlns:w10="urn:schemas-microsoft-com:office:word" xmlns:w="http://schemas.openxmlformats.org/wordprocessingml/2006/main" xmlns:w14="http://schemas.microsoft.com/office/word/2010/wordml" xmlns:w15="http://schemas.microsoft.com/office/word/2012/wordml" xmlns:w16se="http://schemas.microsoft.com/office/word/2015/wordml/symex" xmlns:wpg="http://schemas.microsoft.com/office/word/2010/wordprocessingGroup" xmlns:wpi="http://schemas.microsoft.com/office/word/2010/wordprocessingInk" xmlns:wne="http://schemas.microsoft.com/office/word/2006/wordml" xmlns:wps="http://schemas.microsoft.com/office/word/2010/wordprocessingShape" mc:Ignorable="w14 w15 w16se wp14">
+  <w:abstractNum w:abstractNumId="0" w15:restartNumberingAfterBreak="0">
     <w:nsid w:val="06580981"/>
     <w:multiLevelType w:val="hybridMultilevel"/>
     <w:tmpl w:val="32A091AC"/>
@@ -2438,7 +2109,7 @@
       </w:pPr>
     </w:lvl>
   </w:abstractNum>
-  <w:abstractNum w:abstractNumId="1">
+  <w:abstractNum w:abstractNumId="1" w15:restartNumberingAfterBreak="0">
     <w:nsid w:val="10356785"/>
     <w:multiLevelType w:val="hybridMultilevel"/>
     <w:tmpl w:val="5998A74A"/>
@@ -2527,7 +2198,7 @@
       </w:pPr>
     </w:lvl>
   </w:abstractNum>
-  <w:abstractNum w:abstractNumId="2">
+  <w:abstractNum w:abstractNumId="2" w15:restartNumberingAfterBreak="0">
     <w:nsid w:val="17292346"/>
     <w:multiLevelType w:val="multilevel"/>
     <w:tmpl w:val="E062B47C"/>
@@ -2857,7 +2528,7 @@
       </w:rPr>
     </w:lvl>
   </w:abstractNum>
-  <w:abstractNum w:abstractNumId="3">
+  <w:abstractNum w:abstractNumId="3" w15:restartNumberingAfterBreak="0">
     <w:nsid w:val="22AB3DFA"/>
     <w:multiLevelType w:val="hybridMultilevel"/>
     <w:tmpl w:val="D2BC214C"/>
@@ -2970,7 +2641,7 @@
       </w:rPr>
     </w:lvl>
   </w:abstractNum>
-  <w:abstractNum w:abstractNumId="4">
+  <w:abstractNum w:abstractNumId="4" w15:restartNumberingAfterBreak="0">
     <w:nsid w:val="23511BA8"/>
     <w:multiLevelType w:val="hybridMultilevel"/>
     <w:tmpl w:val="7FECE858"/>
@@ -3056,7 +2727,7 @@
       </w:pPr>
     </w:lvl>
   </w:abstractNum>
-  <w:abstractNum w:abstractNumId="5">
+  <w:abstractNum w:abstractNumId="5" w15:restartNumberingAfterBreak="0">
     <w:nsid w:val="2FA46684"/>
     <w:multiLevelType w:val="hybridMultilevel"/>
     <w:tmpl w:val="4B3A5AD4"/>
@@ -3169,7 +2840,7 @@
       </w:rPr>
     </w:lvl>
   </w:abstractNum>
-  <w:abstractNum w:abstractNumId="6">
+  <w:abstractNum w:abstractNumId="6" w15:restartNumberingAfterBreak="0">
     <w:nsid w:val="3A836459"/>
     <w:multiLevelType w:val="hybridMultilevel"/>
     <w:tmpl w:val="4276220C"/>
@@ -3258,7 +2929,7 @@
       </w:pPr>
     </w:lvl>
   </w:abstractNum>
-  <w:abstractNum w:abstractNumId="7">
+  <w:abstractNum w:abstractNumId="7" w15:restartNumberingAfterBreak="0">
     <w:nsid w:val="47C937D6"/>
     <w:multiLevelType w:val="hybridMultilevel"/>
     <w:tmpl w:val="B950EA84"/>
@@ -3371,7 +3042,7 @@
       </w:rPr>
     </w:lvl>
   </w:abstractNum>
-  <w:abstractNum w:abstractNumId="8">
+  <w:abstractNum w:abstractNumId="8" w15:restartNumberingAfterBreak="0">
     <w:nsid w:val="4E03217B"/>
     <w:multiLevelType w:val="hybridMultilevel"/>
     <w:tmpl w:val="8F227C02"/>
@@ -3460,7 +3131,7 @@
       </w:pPr>
     </w:lvl>
   </w:abstractNum>
-  <w:abstractNum w:abstractNumId="9">
+  <w:abstractNum w:abstractNumId="9" w15:restartNumberingAfterBreak="0">
     <w:nsid w:val="4F9E1A1D"/>
     <w:multiLevelType w:val="hybridMultilevel"/>
     <w:tmpl w:val="97FE5F02"/>
@@ -3549,7 +3220,7 @@
       </w:pPr>
     </w:lvl>
   </w:abstractNum>
-  <w:abstractNum w:abstractNumId="10">
+  <w:abstractNum w:abstractNumId="10" w15:restartNumberingAfterBreak="0">
     <w:nsid w:val="509C41F4"/>
     <w:multiLevelType w:val="hybridMultilevel"/>
     <w:tmpl w:val="D87454FC"/>
@@ -3662,7 +3333,7 @@
       </w:rPr>
     </w:lvl>
   </w:abstractNum>
-  <w:abstractNum w:abstractNumId="11">
+  <w:abstractNum w:abstractNumId="11" w15:restartNumberingAfterBreak="0">
     <w:nsid w:val="54BA2EF5"/>
     <w:multiLevelType w:val="hybridMultilevel"/>
     <w:tmpl w:val="41B06EFE"/>
@@ -3775,7 +3446,7 @@
       </w:rPr>
     </w:lvl>
   </w:abstractNum>
-  <w:abstractNum w:abstractNumId="12">
+  <w:abstractNum w:abstractNumId="12" w15:restartNumberingAfterBreak="0">
     <w:nsid w:val="58A1672C"/>
     <w:multiLevelType w:val="hybridMultilevel"/>
     <w:tmpl w:val="BCD00E60"/>
@@ -3888,7 +3559,7 @@
       </w:rPr>
     </w:lvl>
   </w:abstractNum>
-  <w:abstractNum w:abstractNumId="13">
+  <w:abstractNum w:abstractNumId="13" w15:restartNumberingAfterBreak="0">
     <w:nsid w:val="59834E27"/>
     <w:multiLevelType w:val="hybridMultilevel"/>
     <w:tmpl w:val="03B44A0E"/>
@@ -4001,7 +3672,7 @@
       </w:rPr>
     </w:lvl>
   </w:abstractNum>
-  <w:abstractNum w:abstractNumId="14">
+  <w:abstractNum w:abstractNumId="14" w15:restartNumberingAfterBreak="0">
     <w:nsid w:val="6153004B"/>
     <w:multiLevelType w:val="hybridMultilevel"/>
     <w:tmpl w:val="6578026E"/>
@@ -4090,7 +3761,7 @@
       </w:pPr>
     </w:lvl>
   </w:abstractNum>
-  <w:abstractNum w:abstractNumId="15">
+  <w:abstractNum w:abstractNumId="15" w15:restartNumberingAfterBreak="0">
     <w:nsid w:val="720C0944"/>
     <w:multiLevelType w:val="hybridMultilevel"/>
     <w:tmpl w:val="CE901D88"/>
@@ -4179,7 +3850,7 @@
       </w:pPr>
     </w:lvl>
   </w:abstractNum>
-  <w:abstractNum w:abstractNumId="16">
+  <w:abstractNum w:abstractNumId="16" w15:restartNumberingAfterBreak="0">
     <w:nsid w:val="7DCE0C5E"/>
     <w:multiLevelType w:val="hybridMultilevel"/>
     <w:tmpl w:val="676E7626"/>
@@ -4404,7 +4075,7 @@
 </file>
 
 <file path=word/styles.xml><?xml version="1.0" encoding="utf-8"?>
-<w:styles xmlns:r="http://schemas.openxmlformats.org/officeDocument/2006/relationships" xmlns:w="http://schemas.openxmlformats.org/wordprocessingml/2006/main">
+<w:styles xmlns:mc="http://schemas.openxmlformats.org/markup-compatibility/2006" xmlns:r="http://schemas.openxmlformats.org/officeDocument/2006/relationships" xmlns:w="http://schemas.openxmlformats.org/wordprocessingml/2006/main" xmlns:w14="http://schemas.microsoft.com/office/word/2010/wordml" xmlns:w15="http://schemas.microsoft.com/office/word/2012/wordml" xmlns:w16se="http://schemas.microsoft.com/office/word/2015/wordml/symex" mc:Ignorable="w14 w15 w16se">
   <w:docDefaults>
     <w:rPrDefault>
       <w:rPr>
@@ -4420,155 +4091,389 @@
       </w:pPr>
     </w:pPrDefault>
   </w:docDefaults>
-  <w:latentStyles w:defLockedState="0" w:defUIPriority="99" w:defSemiHidden="1" w:defUnhideWhenUsed="1" w:defQFormat="0" w:count="267">
-    <w:lsdException w:name="Normal" w:semiHidden="0" w:uiPriority="0" w:unhideWhenUsed="0" w:qFormat="1"/>
-    <w:lsdException w:name="heading 1" w:semiHidden="0" w:uiPriority="9" w:unhideWhenUsed="0" w:qFormat="1"/>
-    <w:lsdException w:name="heading 2" w:uiPriority="9" w:qFormat="1"/>
-    <w:lsdException w:name="heading 3" w:uiPriority="9" w:qFormat="1"/>
-    <w:lsdException w:name="heading 4" w:uiPriority="9" w:qFormat="1"/>
-    <w:lsdException w:name="heading 5" w:uiPriority="9" w:qFormat="1"/>
-    <w:lsdException w:name="heading 6" w:uiPriority="9" w:qFormat="1"/>
-    <w:lsdException w:name="heading 7" w:uiPriority="9" w:qFormat="1"/>
-    <w:lsdException w:name="heading 8" w:uiPriority="9" w:qFormat="1"/>
-    <w:lsdException w:name="heading 9" w:uiPriority="9" w:qFormat="1"/>
-    <w:lsdException w:name="toc 1" w:uiPriority="39"/>
-    <w:lsdException w:name="toc 2" w:uiPriority="39"/>
-    <w:lsdException w:name="toc 3" w:uiPriority="39"/>
-    <w:lsdException w:name="toc 4" w:uiPriority="39"/>
-    <w:lsdException w:name="toc 5" w:uiPriority="39"/>
-    <w:lsdException w:name="toc 6" w:uiPriority="39"/>
-    <w:lsdException w:name="toc 7" w:uiPriority="39"/>
-    <w:lsdException w:name="toc 8" w:uiPriority="39"/>
-    <w:lsdException w:name="toc 9" w:uiPriority="39"/>
-    <w:lsdException w:name="caption" w:uiPriority="35" w:qFormat="1"/>
-    <w:lsdException w:name="Title" w:semiHidden="0" w:uiPriority="10" w:unhideWhenUsed="0" w:qFormat="1"/>
-    <w:lsdException w:name="Default Paragraph Font" w:uiPriority="1"/>
-    <w:lsdException w:name="Subtitle" w:semiHidden="0" w:uiPriority="11" w:unhideWhenUsed="0" w:qFormat="1"/>
-    <w:lsdException w:name="Strong" w:semiHidden="0" w:uiPriority="22" w:unhideWhenUsed="0" w:qFormat="1"/>
-    <w:lsdException w:name="Emphasis" w:semiHidden="0" w:uiPriority="20" w:unhideWhenUsed="0" w:qFormat="1"/>
-    <w:lsdException w:name="Table Grid" w:semiHidden="0" w:uiPriority="39" w:unhideWhenUsed="0"/>
-    <w:lsdException w:name="Placeholder Text" w:unhideWhenUsed="0"/>
-    <w:lsdException w:name="No Spacing" w:semiHidden="0" w:uiPriority="1" w:unhideWhenUsed="0" w:qFormat="1"/>
-    <w:lsdException w:name="Light Shading" w:semiHidden="0" w:uiPriority="60" w:unhideWhenUsed="0"/>
-    <w:lsdException w:name="Light List" w:semiHidden="0" w:uiPriority="61" w:unhideWhenUsed="0"/>
-    <w:lsdException w:name="Light Grid" w:semiHidden="0" w:uiPriority="62" w:unhideWhenUsed="0"/>
-    <w:lsdException w:name="Medium Shading 1" w:semiHidden="0" w:uiPriority="63" w:unhideWhenUsed="0"/>
-    <w:lsdException w:name="Medium Shading 2" w:semiHidden="0" w:uiPriority="64" w:unhideWhenUsed="0"/>
-    <w:lsdException w:name="Medium List 1" w:semiHidden="0" w:uiPriority="65" w:unhideWhenUsed="0"/>
-    <w:lsdException w:name="Medium List 2" w:semiHidden="0" w:uiPriority="66" w:unhideWhenUsed="0"/>
-    <w:lsdException w:name="Medium Grid 1" w:semiHidden="0" w:uiPriority="67" w:unhideWhenUsed="0"/>
-    <w:lsdException w:name="Medium Grid 2" w:semiHidden="0" w:uiPriority="68" w:unhideWhenUsed="0"/>
-    <w:lsdException w:name="Medium Grid 3" w:semiHidden="0" w:uiPriority="69" w:unhideWhenUsed="0"/>
-    <w:lsdException w:name="Dark List" w:semiHidden="0" w:uiPriority="70" w:unhideWhenUsed="0"/>
-    <w:lsdException w:name="Colorful Shading" w:semiHidden="0" w:uiPriority="71" w:unhideWhenUsed="0"/>
-    <w:lsdException w:name="Colorful List" w:semiHidden="0" w:uiPriority="72" w:unhideWhenUsed="0"/>
-    <w:lsdException w:name="Colorful Grid" w:semiHidden="0" w:uiPriority="73" w:unhideWhenUsed="0"/>
-    <w:lsdException w:name="Light Shading Accent 1" w:semiHidden="0" w:uiPriority="60" w:unhideWhenUsed="0"/>
-    <w:lsdException w:name="Light List Accent 1" w:semiHidden="0" w:uiPriority="61" w:unhideWhenUsed="0"/>
-    <w:lsdException w:name="Light Grid Accent 1" w:semiHidden="0" w:uiPriority="62" w:unhideWhenUsed="0"/>
-    <w:lsdException w:name="Medium Shading 1 Accent 1" w:semiHidden="0" w:uiPriority="63" w:unhideWhenUsed="0"/>
-    <w:lsdException w:name="Medium Shading 2 Accent 1" w:semiHidden="0" w:uiPriority="64" w:unhideWhenUsed="0"/>
-    <w:lsdException w:name="Medium List 1 Accent 1" w:semiHidden="0" w:uiPriority="65" w:unhideWhenUsed="0"/>
-    <w:lsdException w:name="Revision" w:unhideWhenUsed="0"/>
-    <w:lsdException w:name="List Paragraph" w:semiHidden="0" w:uiPriority="34" w:unhideWhenUsed="0" w:qFormat="1"/>
-    <w:lsdException w:name="Quote" w:semiHidden="0" w:uiPriority="29" w:unhideWhenUsed="0" w:qFormat="1"/>
-    <w:lsdException w:name="Intense Quote" w:semiHidden="0" w:uiPriority="30" w:unhideWhenUsed="0" w:qFormat="1"/>
-    <w:lsdException w:name="Medium List 2 Accent 1" w:semiHidden="0" w:uiPriority="66" w:unhideWhenUsed="0"/>
-    <w:lsdException w:name="Medium Grid 1 Accent 1" w:semiHidden="0" w:uiPriority="67" w:unhideWhenUsed="0"/>
-    <w:lsdException w:name="Medium Grid 2 Accent 1" w:semiHidden="0" w:uiPriority="68" w:unhideWhenUsed="0"/>
-    <w:lsdException w:name="Medium Grid 3 Accent 1" w:semiHidden="0" w:uiPriority="69" w:unhideWhenUsed="0"/>
-    <w:lsdException w:name="Dark List Accent 1" w:semiHidden="0" w:uiPriority="70" w:unhideWhenUsed="0"/>
-    <w:lsdException w:name="Colorful Shading Accent 1" w:semiHidden="0" w:uiPriority="71" w:unhideWhenUsed="0"/>
-    <w:lsdException w:name="Colorful List Accent 1" w:semiHidden="0" w:uiPriority="72" w:unhideWhenUsed="0"/>
-    <w:lsdException w:name="Colorful Grid Accent 1" w:semiHidden="0" w:uiPriority="73" w:unhideWhenUsed="0"/>
-    <w:lsdException w:name="Light Shading Accent 2" w:semiHidden="0" w:uiPriority="60" w:unhideWhenUsed="0"/>
-    <w:lsdException w:name="Light List Accent 2" w:semiHidden="0" w:uiPriority="61" w:unhideWhenUsed="0"/>
-    <w:lsdException w:name="Light Grid Accent 2" w:semiHidden="0" w:uiPriority="62" w:unhideWhenUsed="0"/>
-    <w:lsdException w:name="Medium Shading 1 Accent 2" w:semiHidden="0" w:uiPriority="63" w:unhideWhenUsed="0"/>
-    <w:lsdException w:name="Medium Shading 2 Accent 2" w:semiHidden="0" w:uiPriority="64" w:unhideWhenUsed="0"/>
-    <w:lsdException w:name="Medium List 1 Accent 2" w:semiHidden="0" w:uiPriority="65" w:unhideWhenUsed="0"/>
-    <w:lsdException w:name="Medium List 2 Accent 2" w:semiHidden="0" w:uiPriority="66" w:unhideWhenUsed="0"/>
-    <w:lsdException w:name="Medium Grid 1 Accent 2" w:semiHidden="0" w:uiPriority="67" w:unhideWhenUsed="0"/>
-    <w:lsdException w:name="Medium Grid 2 Accent 2" w:semiHidden="0" w:uiPriority="68" w:unhideWhenUsed="0"/>
-    <w:lsdException w:name="Medium Grid 3 Accent 2" w:semiHidden="0" w:uiPriority="69" w:unhideWhenUsed="0"/>
-    <w:lsdException w:name="Dark List Accent 2" w:semiHidden="0" w:uiPriority="70" w:unhideWhenUsed="0"/>
-    <w:lsdException w:name="Colorful Shading Accent 2" w:semiHidden="0" w:uiPriority="71" w:unhideWhenUsed="0"/>
-    <w:lsdException w:name="Colorful List Accent 2" w:semiHidden="0" w:uiPriority="72" w:unhideWhenUsed="0"/>
-    <w:lsdException w:name="Colorful Grid Accent 2" w:semiHidden="0" w:uiPriority="73" w:unhideWhenUsed="0"/>
-    <w:lsdException w:name="Light Shading Accent 3" w:semiHidden="0" w:uiPriority="60" w:unhideWhenUsed="0"/>
-    <w:lsdException w:name="Light List Accent 3" w:semiHidden="0" w:uiPriority="61" w:unhideWhenUsed="0"/>
-    <w:lsdException w:name="Light Grid Accent 3" w:semiHidden="0" w:uiPriority="62" w:unhideWhenUsed="0"/>
-    <w:lsdException w:name="Medium Shading 1 Accent 3" w:semiHidden="0" w:uiPriority="63" w:unhideWhenUsed="0"/>
-    <w:lsdException w:name="Medium Shading 2 Accent 3" w:semiHidden="0" w:uiPriority="64" w:unhideWhenUsed="0"/>
-    <w:lsdException w:name="Medium List 1 Accent 3" w:semiHidden="0" w:uiPriority="65" w:unhideWhenUsed="0"/>
-    <w:lsdException w:name="Medium List 2 Accent 3" w:semiHidden="0" w:uiPriority="66" w:unhideWhenUsed="0"/>
-    <w:lsdException w:name="Medium Grid 1 Accent 3" w:semiHidden="0" w:uiPriority="67" w:unhideWhenUsed="0"/>
-    <w:lsdException w:name="Medium Grid 2 Accent 3" w:semiHidden="0" w:uiPriority="68" w:unhideWhenUsed="0"/>
-    <w:lsdException w:name="Medium Grid 3 Accent 3" w:semiHidden="0" w:uiPriority="69" w:unhideWhenUsed="0"/>
-    <w:lsdException w:name="Dark List Accent 3" w:semiHidden="0" w:uiPriority="70" w:unhideWhenUsed="0"/>
-    <w:lsdException w:name="Colorful Shading Accent 3" w:semiHidden="0" w:uiPriority="71" w:unhideWhenUsed="0"/>
-    <w:lsdException w:name="Colorful List Accent 3" w:semiHidden="0" w:uiPriority="72" w:unhideWhenUsed="0"/>
-    <w:lsdException w:name="Colorful Grid Accent 3" w:semiHidden="0" w:uiPriority="73" w:unhideWhenUsed="0"/>
-    <w:lsdException w:name="Light Shading Accent 4" w:semiHidden="0" w:uiPriority="60" w:unhideWhenUsed="0"/>
-    <w:lsdException w:name="Light List Accent 4" w:semiHidden="0" w:uiPriority="61" w:unhideWhenUsed="0"/>
-    <w:lsdException w:name="Light Grid Accent 4" w:semiHidden="0" w:uiPriority="62" w:unhideWhenUsed="0"/>
-    <w:lsdException w:name="Medium Shading 1 Accent 4" w:semiHidden="0" w:uiPriority="63" w:unhideWhenUsed="0"/>
-    <w:lsdException w:name="Medium Shading 2 Accent 4" w:semiHidden="0" w:uiPriority="64" w:unhideWhenUsed="0"/>
-    <w:lsdException w:name="Medium List 1 Accent 4" w:semiHidden="0" w:uiPriority="65" w:unhideWhenUsed="0"/>
-    <w:lsdException w:name="Medium List 2 Accent 4" w:semiHidden="0" w:uiPriority="66" w:unhideWhenUsed="0"/>
-    <w:lsdException w:name="Medium Grid 1 Accent 4" w:semiHidden="0" w:uiPriority="67" w:unhideWhenUsed="0"/>
-    <w:lsdException w:name="Medium Grid 2 Accent 4" w:semiHidden="0" w:uiPriority="68" w:unhideWhenUsed="0"/>
-    <w:lsdException w:name="Medium Grid 3 Accent 4" w:semiHidden="0" w:uiPriority="69" w:unhideWhenUsed="0"/>
-    <w:lsdException w:name="Dark List Accent 4" w:semiHidden="0" w:uiPriority="70" w:unhideWhenUsed="0"/>
-    <w:lsdException w:name="Colorful Shading Accent 4" w:semiHidden="0" w:uiPriority="71" w:unhideWhenUsed="0"/>
-    <w:lsdException w:name="Colorful List Accent 4" w:semiHidden="0" w:uiPriority="72" w:unhideWhenUsed="0"/>
-    <w:lsdException w:name="Colorful Grid Accent 4" w:semiHidden="0" w:uiPriority="73" w:unhideWhenUsed="0"/>
-    <w:lsdException w:name="Light Shading Accent 5" w:semiHidden="0" w:uiPriority="60" w:unhideWhenUsed="0"/>
-    <w:lsdException w:name="Light List Accent 5" w:semiHidden="0" w:uiPriority="61" w:unhideWhenUsed="0"/>
-    <w:lsdException w:name="Light Grid Accent 5" w:semiHidden="0" w:uiPriority="62" w:unhideWhenUsed="0"/>
-    <w:lsdException w:name="Medium Shading 1 Accent 5" w:semiHidden="0" w:uiPriority="63" w:unhideWhenUsed="0"/>
-    <w:lsdException w:name="Medium Shading 2 Accent 5" w:semiHidden="0" w:uiPriority="64" w:unhideWhenUsed="0"/>
-    <w:lsdException w:name="Medium List 1 Accent 5" w:semiHidden="0" w:uiPriority="65" w:unhideWhenUsed="0"/>
-    <w:lsdException w:name="Medium List 2 Accent 5" w:semiHidden="0" w:uiPriority="66" w:unhideWhenUsed="0"/>
-    <w:lsdException w:name="Medium Grid 1 Accent 5" w:semiHidden="0" w:uiPriority="67" w:unhideWhenUsed="0"/>
-    <w:lsdException w:name="Medium Grid 2 Accent 5" w:semiHidden="0" w:uiPriority="68" w:unhideWhenUsed="0"/>
-    <w:lsdException w:name="Medium Grid 3 Accent 5" w:semiHidden="0" w:uiPriority="69" w:unhideWhenUsed="0"/>
-    <w:lsdException w:name="Dark List Accent 5" w:semiHidden="0" w:uiPriority="70" w:unhideWhenUsed="0"/>
-    <w:lsdException w:name="Colorful Shading Accent 5" w:semiHidden="0" w:uiPriority="71" w:unhideWhenUsed="0"/>
-    <w:lsdException w:name="Colorful List Accent 5" w:semiHidden="0" w:uiPriority="72" w:unhideWhenUsed="0"/>
-    <w:lsdException w:name="Colorful Grid Accent 5" w:semiHidden="0" w:uiPriority="73" w:unhideWhenUsed="0"/>
-    <w:lsdException w:name="Light Shading Accent 6" w:semiHidden="0" w:uiPriority="60" w:unhideWhenUsed="0"/>
-    <w:lsdException w:name="Light List Accent 6" w:semiHidden="0" w:uiPriority="61" w:unhideWhenUsed="0"/>
-    <w:lsdException w:name="Light Grid Accent 6" w:semiHidden="0" w:uiPriority="62" w:unhideWhenUsed="0"/>
-    <w:lsdException w:name="Medium Shading 1 Accent 6" w:semiHidden="0" w:uiPriority="63" w:unhideWhenUsed="0"/>
-    <w:lsdException w:name="Medium Shading 2 Accent 6" w:semiHidden="0" w:uiPriority="64" w:unhideWhenUsed="0"/>
-    <w:lsdException w:name="Medium List 1 Accent 6" w:semiHidden="0" w:uiPriority="65" w:unhideWhenUsed="0"/>
-    <w:lsdException w:name="Medium List 2 Accent 6" w:semiHidden="0" w:uiPriority="66" w:unhideWhenUsed="0"/>
-    <w:lsdException w:name="Medium Grid 1 Accent 6" w:semiHidden="0" w:uiPriority="67" w:unhideWhenUsed="0"/>
-    <w:lsdException w:name="Medium Grid 2 Accent 6" w:semiHidden="0" w:uiPriority="68" w:unhideWhenUsed="0"/>
-    <w:lsdException w:name="Medium Grid 3 Accent 6" w:semiHidden="0" w:uiPriority="69" w:unhideWhenUsed="0"/>
-    <w:lsdException w:name="Dark List Accent 6" w:semiHidden="0" w:uiPriority="70" w:unhideWhenUsed="0"/>
-    <w:lsdException w:name="Colorful Shading Accent 6" w:semiHidden="0" w:uiPriority="71" w:unhideWhenUsed="0"/>
-    <w:lsdException w:name="Colorful List Accent 6" w:semiHidden="0" w:uiPriority="72" w:unhideWhenUsed="0"/>
-    <w:lsdException w:name="Colorful Grid Accent 6" w:semiHidden="0" w:uiPriority="73" w:unhideWhenUsed="0"/>
-    <w:lsdException w:name="Subtle Emphasis" w:semiHidden="0" w:uiPriority="19" w:unhideWhenUsed="0" w:qFormat="1"/>
-    <w:lsdException w:name="Intense Emphasis" w:semiHidden="0" w:uiPriority="21" w:unhideWhenUsed="0" w:qFormat="1"/>
-    <w:lsdException w:name="Subtle Reference" w:semiHidden="0" w:uiPriority="31" w:unhideWhenUsed="0" w:qFormat="1"/>
-    <w:lsdException w:name="Intense Reference" w:semiHidden="0" w:uiPriority="32" w:unhideWhenUsed="0" w:qFormat="1"/>
-    <w:lsdException w:name="Book Title" w:semiHidden="0" w:uiPriority="33" w:unhideWhenUsed="0" w:qFormat="1"/>
-    <w:lsdException w:name="Bibliography" w:uiPriority="37"/>
-    <w:lsdException w:name="TOC Heading" w:uiPriority="39" w:qFormat="1"/>
+  <w:latentStyles w:defLockedState="0" w:defUIPriority="99" w:defSemiHidden="0" w:defUnhideWhenUsed="0" w:defQFormat="0" w:count="371">
+    <w:lsdException w:name="Normal" w:uiPriority="0" w:qFormat="1"/>
+    <w:lsdException w:name="heading 1" w:uiPriority="9" w:qFormat="1"/>
+    <w:lsdException w:name="heading 2" w:semiHidden="1" w:uiPriority="9" w:unhideWhenUsed="1" w:qFormat="1"/>
+    <w:lsdException w:name="heading 3" w:semiHidden="1" w:uiPriority="9" w:unhideWhenUsed="1" w:qFormat="1"/>
+    <w:lsdException w:name="heading 4" w:semiHidden="1" w:uiPriority="9" w:unhideWhenUsed="1" w:qFormat="1"/>
+    <w:lsdException w:name="heading 5" w:semiHidden="1" w:uiPriority="9" w:unhideWhenUsed="1" w:qFormat="1"/>
+    <w:lsdException w:name="heading 6" w:semiHidden="1" w:uiPriority="9" w:unhideWhenUsed="1" w:qFormat="1"/>
+    <w:lsdException w:name="heading 7" w:semiHidden="1" w:uiPriority="9" w:unhideWhenUsed="1" w:qFormat="1"/>
+    <w:lsdException w:name="heading 8" w:semiHidden="1" w:uiPriority="9" w:unhideWhenUsed="1" w:qFormat="1"/>
+    <w:lsdException w:name="heading 9" w:semiHidden="1" w:uiPriority="9" w:unhideWhenUsed="1" w:qFormat="1"/>
+    <w:lsdException w:name="index 1" w:semiHidden="1" w:unhideWhenUsed="1"/>
+    <w:lsdException w:name="index 2" w:semiHidden="1" w:unhideWhenUsed="1"/>
+    <w:lsdException w:name="index 3" w:semiHidden="1" w:unhideWhenUsed="1"/>
+    <w:lsdException w:name="index 4" w:semiHidden="1" w:unhideWhenUsed="1"/>
+    <w:lsdException w:name="index 5" w:semiHidden="1" w:unhideWhenUsed="1"/>
+    <w:lsdException w:name="index 6" w:semiHidden="1" w:unhideWhenUsed="1"/>
+    <w:lsdException w:name="index 7" w:semiHidden="1" w:unhideWhenUsed="1"/>
+    <w:lsdException w:name="index 8" w:semiHidden="1" w:unhideWhenUsed="1"/>
+    <w:lsdException w:name="index 9" w:semiHidden="1" w:unhideWhenUsed="1"/>
+    <w:lsdException w:name="toc 1" w:semiHidden="1" w:uiPriority="39" w:unhideWhenUsed="1"/>
+    <w:lsdException w:name="toc 2" w:semiHidden="1" w:uiPriority="39" w:unhideWhenUsed="1"/>
+    <w:lsdException w:name="toc 3" w:semiHidden="1" w:uiPriority="39" w:unhideWhenUsed="1"/>
+    <w:lsdException w:name="toc 4" w:semiHidden="1" w:uiPriority="39" w:unhideWhenUsed="1"/>
+    <w:lsdException w:name="toc 5" w:semiHidden="1" w:uiPriority="39" w:unhideWhenUsed="1"/>
+    <w:lsdException w:name="toc 6" w:semiHidden="1" w:uiPriority="39" w:unhideWhenUsed="1"/>
+    <w:lsdException w:name="toc 7" w:semiHidden="1" w:uiPriority="39" w:unhideWhenUsed="1"/>
+    <w:lsdException w:name="toc 8" w:semiHidden="1" w:uiPriority="39" w:unhideWhenUsed="1"/>
+    <w:lsdException w:name="toc 9" w:semiHidden="1" w:uiPriority="39" w:unhideWhenUsed="1"/>
+    <w:lsdException w:name="Normal Indent" w:semiHidden="1" w:unhideWhenUsed="1"/>
+    <w:lsdException w:name="footnote text" w:semiHidden="1" w:unhideWhenUsed="1"/>
+    <w:lsdException w:name="annotation text" w:semiHidden="1" w:unhideWhenUsed="1"/>
+    <w:lsdException w:name="header" w:semiHidden="1" w:unhideWhenUsed="1"/>
+    <w:lsdException w:name="footer" w:semiHidden="1" w:unhideWhenUsed="1"/>
+    <w:lsdException w:name="index heading" w:semiHidden="1" w:unhideWhenUsed="1"/>
+    <w:lsdException w:name="caption" w:semiHidden="1" w:uiPriority="35" w:unhideWhenUsed="1" w:qFormat="1"/>
+    <w:lsdException w:name="table of figures" w:semiHidden="1" w:unhideWhenUsed="1"/>
+    <w:lsdException w:name="envelope address" w:semiHidden="1" w:unhideWhenUsed="1"/>
+    <w:lsdException w:name="envelope return" w:semiHidden="1" w:unhideWhenUsed="1"/>
+    <w:lsdException w:name="footnote reference" w:semiHidden="1" w:unhideWhenUsed="1"/>
+    <w:lsdException w:name="annotation reference" w:semiHidden="1" w:unhideWhenUsed="1"/>
+    <w:lsdException w:name="line number" w:semiHidden="1" w:unhideWhenUsed="1"/>
+    <w:lsdException w:name="page number" w:semiHidden="1" w:unhideWhenUsed="1"/>
+    <w:lsdException w:name="endnote reference" w:semiHidden="1" w:unhideWhenUsed="1"/>
+    <w:lsdException w:name="endnote text" w:semiHidden="1" w:unhideWhenUsed="1"/>
+    <w:lsdException w:name="table of authorities" w:semiHidden="1" w:unhideWhenUsed="1"/>
+    <w:lsdException w:name="macro" w:semiHidden="1" w:unhideWhenUsed="1"/>
+    <w:lsdException w:name="toa heading" w:semiHidden="1" w:unhideWhenUsed="1"/>
+    <w:lsdException w:name="List" w:semiHidden="1" w:unhideWhenUsed="1"/>
+    <w:lsdException w:name="List Bullet" w:semiHidden="1" w:unhideWhenUsed="1"/>
+    <w:lsdException w:name="List Number" w:semiHidden="1" w:unhideWhenUsed="1"/>
+    <w:lsdException w:name="List 2" w:semiHidden="1" w:unhideWhenUsed="1"/>
+    <w:lsdException w:name="List 3" w:semiHidden="1" w:unhideWhenUsed="1"/>
+    <w:lsdException w:name="List 4" w:semiHidden="1" w:unhideWhenUsed="1"/>
+    <w:lsdException w:name="List 5" w:semiHidden="1" w:unhideWhenUsed="1"/>
+    <w:lsdException w:name="List Bullet 2" w:semiHidden="1" w:unhideWhenUsed="1"/>
+    <w:lsdException w:name="List Bullet 3" w:semiHidden="1" w:unhideWhenUsed="1"/>
+    <w:lsdException w:name="List Bullet 4" w:semiHidden="1" w:unhideWhenUsed="1"/>
+    <w:lsdException w:name="List Bullet 5" w:semiHidden="1" w:unhideWhenUsed="1"/>
+    <w:lsdException w:name="List Number 2" w:semiHidden="1" w:unhideWhenUsed="1"/>
+    <w:lsdException w:name="List Number 3" w:semiHidden="1" w:unhideWhenUsed="1"/>
+    <w:lsdException w:name="List Number 4" w:semiHidden="1" w:unhideWhenUsed="1"/>
+    <w:lsdException w:name="List Number 5" w:semiHidden="1" w:unhideWhenUsed="1"/>
+    <w:lsdException w:name="Title" w:uiPriority="10" w:qFormat="1"/>
+    <w:lsdException w:name="Closing" w:semiHidden="1" w:unhideWhenUsed="1"/>
+    <w:lsdException w:name="Signature" w:semiHidden="1" w:unhideWhenUsed="1"/>
+    <w:lsdException w:name="Default Paragraph Font" w:semiHidden="1" w:uiPriority="1" w:unhideWhenUsed="1"/>
+    <w:lsdException w:name="Body Text" w:semiHidden="1" w:unhideWhenUsed="1"/>
+    <w:lsdException w:name="Body Text Indent" w:semiHidden="1" w:unhideWhenUsed="1"/>
+    <w:lsdException w:name="List Continue" w:semiHidden="1" w:unhideWhenUsed="1"/>
+    <w:lsdException w:name="List Continue 2" w:semiHidden="1" w:unhideWhenUsed="1"/>
+    <w:lsdException w:name="List Continue 3" w:semiHidden="1" w:unhideWhenUsed="1"/>
+    <w:lsdException w:name="List Continue 4" w:semiHidden="1" w:unhideWhenUsed="1"/>
+    <w:lsdException w:name="List Continue 5" w:semiHidden="1" w:unhideWhenUsed="1"/>
+    <w:lsdException w:name="Message Header" w:semiHidden="1" w:unhideWhenUsed="1"/>
+    <w:lsdException w:name="Subtitle" w:uiPriority="11" w:qFormat="1"/>
+    <w:lsdException w:name="Salutation" w:semiHidden="1" w:unhideWhenUsed="1"/>
+    <w:lsdException w:name="Date" w:semiHidden="1" w:unhideWhenUsed="1"/>
+    <w:lsdException w:name="Body Text First Indent" w:semiHidden="1" w:unhideWhenUsed="1"/>
+    <w:lsdException w:name="Body Text First Indent 2" w:semiHidden="1" w:unhideWhenUsed="1"/>
+    <w:lsdException w:name="Note Heading" w:semiHidden="1" w:unhideWhenUsed="1"/>
+    <w:lsdException w:name="Body Text 2" w:semiHidden="1" w:unhideWhenUsed="1"/>
+    <w:lsdException w:name="Body Text 3" w:semiHidden="1" w:unhideWhenUsed="1"/>
+    <w:lsdException w:name="Body Text Indent 2" w:semiHidden="1" w:unhideWhenUsed="1"/>
+    <w:lsdException w:name="Body Text Indent 3" w:semiHidden="1" w:unhideWhenUsed="1"/>
+    <w:lsdException w:name="Block Text" w:semiHidden="1" w:unhideWhenUsed="1"/>
+    <w:lsdException w:name="Hyperlink" w:semiHidden="1" w:unhideWhenUsed="1"/>
+    <w:lsdException w:name="FollowedHyperlink" w:semiHidden="1" w:unhideWhenUsed="1"/>
+    <w:lsdException w:name="Strong" w:uiPriority="22" w:qFormat="1"/>
+    <w:lsdException w:name="Emphasis" w:uiPriority="20" w:qFormat="1"/>
+    <w:lsdException w:name="Document Map" w:semiHidden="1" w:unhideWhenUsed="1"/>
+    <w:lsdException w:name="Plain Text" w:semiHidden="1" w:unhideWhenUsed="1"/>
+    <w:lsdException w:name="E-mail Signature" w:semiHidden="1" w:unhideWhenUsed="1"/>
+    <w:lsdException w:name="HTML Top of Form" w:semiHidden="1" w:unhideWhenUsed="1"/>
+    <w:lsdException w:name="HTML Bottom of Form" w:semiHidden="1" w:unhideWhenUsed="1"/>
+    <w:lsdException w:name="Normal (Web)" w:semiHidden="1" w:unhideWhenUsed="1"/>
+    <w:lsdException w:name="HTML Acronym" w:semiHidden="1" w:unhideWhenUsed="1"/>
+    <w:lsdException w:name="HTML Address" w:semiHidden="1" w:unhideWhenUsed="1"/>
+    <w:lsdException w:name="HTML Cite" w:semiHidden="1" w:unhideWhenUsed="1"/>
+    <w:lsdException w:name="HTML Code" w:semiHidden="1" w:unhideWhenUsed="1"/>
+    <w:lsdException w:name="HTML Definition" w:semiHidden="1" w:unhideWhenUsed="1"/>
+    <w:lsdException w:name="HTML Keyboard" w:semiHidden="1" w:unhideWhenUsed="1"/>
+    <w:lsdException w:name="HTML Preformatted" w:semiHidden="1" w:unhideWhenUsed="1"/>
+    <w:lsdException w:name="HTML Sample" w:semiHidden="1" w:unhideWhenUsed="1"/>
+    <w:lsdException w:name="HTML Typewriter" w:semiHidden="1" w:unhideWhenUsed="1"/>
+    <w:lsdException w:name="HTML Variable" w:semiHidden="1" w:unhideWhenUsed="1"/>
+    <w:lsdException w:name="Normal Table" w:semiHidden="1" w:unhideWhenUsed="1"/>
+    <w:lsdException w:name="annotation subject" w:semiHidden="1" w:unhideWhenUsed="1"/>
+    <w:lsdException w:name="No List" w:semiHidden="1" w:unhideWhenUsed="1"/>
+    <w:lsdException w:name="Outline List 1" w:semiHidden="1" w:unhideWhenUsed="1"/>
+    <w:lsdException w:name="Outline List 2" w:semiHidden="1" w:unhideWhenUsed="1"/>
+    <w:lsdException w:name="Outline List 3" w:semiHidden="1" w:unhideWhenUsed="1"/>
+    <w:lsdException w:name="Table Simple 1" w:semiHidden="1" w:unhideWhenUsed="1"/>
+    <w:lsdException w:name="Table Simple 2" w:semiHidden="1" w:unhideWhenUsed="1"/>
+    <w:lsdException w:name="Table Simple 3" w:semiHidden="1" w:unhideWhenUsed="1"/>
+    <w:lsdException w:name="Table Classic 1" w:semiHidden="1" w:unhideWhenUsed="1"/>
+    <w:lsdException w:name="Table Classic 2" w:semiHidden="1" w:unhideWhenUsed="1"/>
+    <w:lsdException w:name="Table Classic 3" w:semiHidden="1" w:unhideWhenUsed="1"/>
+    <w:lsdException w:name="Table Classic 4" w:semiHidden="1" w:unhideWhenUsed="1"/>
+    <w:lsdException w:name="Table Colorful 1" w:semiHidden="1" w:unhideWhenUsed="1"/>
+    <w:lsdException w:name="Table Colorful 2" w:semiHidden="1" w:unhideWhenUsed="1"/>
+    <w:lsdException w:name="Table Colorful 3" w:semiHidden="1" w:unhideWhenUsed="1"/>
+    <w:lsdException w:name="Table Columns 1" w:semiHidden="1" w:unhideWhenUsed="1"/>
+    <w:lsdException w:name="Table Columns 2" w:semiHidden="1" w:unhideWhenUsed="1"/>
+    <w:lsdException w:name="Table Columns 3" w:semiHidden="1" w:unhideWhenUsed="1"/>
+    <w:lsdException w:name="Table Columns 4" w:semiHidden="1" w:unhideWhenUsed="1"/>
+    <w:lsdException w:name="Table Columns 5" w:semiHidden="1" w:unhideWhenUsed="1"/>
+    <w:lsdException w:name="Table Grid 1" w:semiHidden="1" w:unhideWhenUsed="1"/>
+    <w:lsdException w:name="Table Grid 2" w:semiHidden="1" w:unhideWhenUsed="1"/>
+    <w:lsdException w:name="Table Grid 3" w:semiHidden="1" w:unhideWhenUsed="1"/>
+    <w:lsdException w:name="Table Grid 4" w:semiHidden="1" w:unhideWhenUsed="1"/>
+    <w:lsdException w:name="Table Grid 5" w:semiHidden="1" w:unhideWhenUsed="1"/>
+    <w:lsdException w:name="Table Grid 6" w:semiHidden="1" w:unhideWhenUsed="1"/>
+    <w:lsdException w:name="Table Grid 7" w:semiHidden="1" w:unhideWhenUsed="1"/>
+    <w:lsdException w:name="Table Grid 8" w:semiHidden="1" w:unhideWhenUsed="1"/>
+    <w:lsdException w:name="Table List 1" w:semiHidden="1" w:unhideWhenUsed="1"/>
+    <w:lsdException w:name="Table List 2" w:semiHidden="1" w:unhideWhenUsed="1"/>
+    <w:lsdException w:name="Table List 3" w:semiHidden="1" w:unhideWhenUsed="1"/>
+    <w:lsdException w:name="Table List 4" w:semiHidden="1" w:unhideWhenUsed="1"/>
+    <w:lsdException w:name="Table List 5" w:semiHidden="1" w:unhideWhenUsed="1"/>
+    <w:lsdException w:name="Table List 6" w:semiHidden="1" w:unhideWhenUsed="1"/>
+    <w:lsdException w:name="Table List 7" w:semiHidden="1" w:unhideWhenUsed="1"/>
+    <w:lsdException w:name="Table List 8" w:semiHidden="1" w:unhideWhenUsed="1"/>
+    <w:lsdException w:name="Table 3D effects 1" w:semiHidden="1" w:unhideWhenUsed="1"/>
+    <w:lsdException w:name="Table 3D effects 2" w:semiHidden="1" w:unhideWhenUsed="1"/>
+    <w:lsdException w:name="Table 3D effects 3" w:semiHidden="1" w:unhideWhenUsed="1"/>
+    <w:lsdException w:name="Table Contemporary" w:semiHidden="1" w:unhideWhenUsed="1"/>
+    <w:lsdException w:name="Table Elegant" w:semiHidden="1" w:unhideWhenUsed="1"/>
+    <w:lsdException w:name="Table Professional" w:semiHidden="1" w:unhideWhenUsed="1"/>
+    <w:lsdException w:name="Table Subtle 1" w:semiHidden="1" w:unhideWhenUsed="1"/>
+    <w:lsdException w:name="Table Subtle 2" w:semiHidden="1" w:unhideWhenUsed="1"/>
+    <w:lsdException w:name="Table Web 1" w:semiHidden="1" w:unhideWhenUsed="1"/>
+    <w:lsdException w:name="Table Web 2" w:semiHidden="1" w:unhideWhenUsed="1"/>
+    <w:lsdException w:name="Table Web 3" w:semiHidden="1" w:unhideWhenUsed="1"/>
+    <w:lsdException w:name="Balloon Text" w:semiHidden="1" w:unhideWhenUsed="1"/>
+    <w:lsdException w:name="Table Grid" w:uiPriority="39"/>
+    <w:lsdException w:name="Table Theme" w:semiHidden="1" w:unhideWhenUsed="1"/>
+    <w:lsdException w:name="Placeholder Text" w:semiHidden="1"/>
+    <w:lsdException w:name="No Spacing" w:uiPriority="1" w:qFormat="1"/>
+    <w:lsdException w:name="Light Shading" w:uiPriority="60"/>
+    <w:lsdException w:name="Light List" w:uiPriority="61"/>
+    <w:lsdException w:name="Light Grid" w:uiPriority="62"/>
+    <w:lsdException w:name="Medium Shading 1" w:uiPriority="63"/>
+    <w:lsdException w:name="Medium Shading 2" w:uiPriority="64"/>
+    <w:lsdException w:name="Medium List 1" w:uiPriority="65"/>
+    <w:lsdException w:name="Medium List 2" w:uiPriority="66"/>
+    <w:lsdException w:name="Medium Grid 1" w:uiPriority="67"/>
+    <w:lsdException w:name="Medium Grid 2" w:uiPriority="68"/>
+    <w:lsdException w:name="Medium Grid 3" w:uiPriority="69"/>
+    <w:lsdException w:name="Dark List" w:uiPriority="70"/>
+    <w:lsdException w:name="Colorful Shading" w:uiPriority="71"/>
+    <w:lsdException w:name="Colorful List" w:uiPriority="72"/>
+    <w:lsdException w:name="Colorful Grid" w:uiPriority="73"/>
+    <w:lsdException w:name="Light Shading Accent 1" w:uiPriority="60"/>
+    <w:lsdException w:name="Light List Accent 1" w:uiPriority="61"/>
+    <w:lsdException w:name="Light Grid Accent 1" w:uiPriority="62"/>
+    <w:lsdException w:name="Medium Shading 1 Accent 1" w:uiPriority="63"/>
+    <w:lsdException w:name="Medium Shading 2 Accent 1" w:uiPriority="64"/>
+    <w:lsdException w:name="Medium List 1 Accent 1" w:uiPriority="65"/>
+    <w:lsdException w:name="Revision" w:semiHidden="1"/>
+    <w:lsdException w:name="List Paragraph" w:uiPriority="34" w:qFormat="1"/>
+    <w:lsdException w:name="Quote" w:uiPriority="29" w:qFormat="1"/>
+    <w:lsdException w:name="Intense Quote" w:uiPriority="30" w:qFormat="1"/>
+    <w:lsdException w:name="Medium List 2 Accent 1" w:uiPriority="66"/>
+    <w:lsdException w:name="Medium Grid 1 Accent 1" w:uiPriority="67"/>
+    <w:lsdException w:name="Medium Grid 2 Accent 1" w:uiPriority="68"/>
+    <w:lsdException w:name="Medium Grid 3 Accent 1" w:uiPriority="69"/>
+    <w:lsdException w:name="Dark List Accent 1" w:uiPriority="70"/>
+    <w:lsdException w:name="Colorful Shading Accent 1" w:uiPriority="71"/>
+    <w:lsdException w:name="Colorful List Accent 1" w:uiPriority="72"/>
+    <w:lsdException w:name="Colorful Grid Accent 1" w:uiPriority="73"/>
+    <w:lsdException w:name="Light Shading Accent 2" w:uiPriority="60"/>
+    <w:lsdException w:name="Light List Accent 2" w:uiPriority="61"/>
+    <w:lsdException w:name="Light Grid Accent 2" w:uiPriority="62"/>
+    <w:lsdException w:name="Medium Shading 1 Accent 2" w:uiPriority="63"/>
+    <w:lsdException w:name="Medium Shading 2 Accent 2" w:uiPriority="64"/>
+    <w:lsdException w:name="Medium List 1 Accent 2" w:uiPriority="65"/>
+    <w:lsdException w:name="Medium List 2 Accent 2" w:uiPriority="66"/>
+    <w:lsdException w:name="Medium Grid 1 Accent 2" w:uiPriority="67"/>
+    <w:lsdException w:name="Medium Grid 2 Accent 2" w:uiPriority="68"/>
+    <w:lsdException w:name="Medium Grid 3 Accent 2" w:uiPriority="69"/>
+    <w:lsdException w:name="Dark List Accent 2" w:uiPriority="70"/>
+    <w:lsdException w:name="Colorful Shading Accent 2" w:uiPriority="71"/>
+    <w:lsdException w:name="Colorful List Accent 2" w:uiPriority="72"/>
+    <w:lsdException w:name="Colorful Grid Accent 2" w:uiPriority="73"/>
+    <w:lsdException w:name="Light Shading Accent 3" w:uiPriority="60"/>
+    <w:lsdException w:name="Light List Accent 3" w:uiPriority="61"/>
+    <w:lsdException w:name="Light Grid Accent 3" w:uiPriority="62"/>
+    <w:lsdException w:name="Medium Shading 1 Accent 3" w:uiPriority="63"/>
+    <w:lsdException w:name="Medium Shading 2 Accent 3" w:uiPriority="64"/>
+    <w:lsdException w:name="Medium List 1 Accent 3" w:uiPriority="65"/>
+    <w:lsdException w:name="Medium List 2 Accent 3" w:uiPriority="66"/>
+    <w:lsdException w:name="Medium Grid 1 Accent 3" w:uiPriority="67"/>
+    <w:lsdException w:name="Medium Grid 2 Accent 3" w:uiPriority="68"/>
+    <w:lsdException w:name="Medium Grid 3 Accent 3" w:uiPriority="69"/>
+    <w:lsdException w:name="Dark List Accent 3" w:uiPriority="70"/>
+    <w:lsdException w:name="Colorful Shading Accent 3" w:uiPriority="71"/>
+    <w:lsdException w:name="Colorful List Accent 3" w:uiPriority="72"/>
+    <w:lsdException w:name="Colorful Grid Accent 3" w:uiPriority="73"/>
+    <w:lsdException w:name="Light Shading Accent 4" w:uiPriority="60"/>
+    <w:lsdException w:name="Light List Accent 4" w:uiPriority="61"/>
+    <w:lsdException w:name="Light Grid Accent 4" w:uiPriority="62"/>
+    <w:lsdException w:name="Medium Shading 1 Accent 4" w:uiPriority="63"/>
+    <w:lsdException w:name="Medium Shading 2 Accent 4" w:uiPriority="64"/>
+    <w:lsdException w:name="Medium List 1 Accent 4" w:uiPriority="65"/>
+    <w:lsdException w:name="Medium List 2 Accent 4" w:uiPriority="66"/>
+    <w:lsdException w:name="Medium Grid 1 Accent 4" w:uiPriority="67"/>
+    <w:lsdException w:name="Medium Grid 2 Accent 4" w:uiPriority="68"/>
+    <w:lsdException w:name="Medium Grid 3 Accent 4" w:uiPriority="69"/>
+    <w:lsdException w:name="Dark List Accent 4" w:uiPriority="70"/>
+    <w:lsdException w:name="Colorful Shading Accent 4" w:uiPriority="71"/>
+    <w:lsdException w:name="Colorful List Accent 4" w:uiPriority="72"/>
+    <w:lsdException w:name="Colorful Grid Accent 4" w:uiPriority="73"/>
+    <w:lsdException w:name="Light Shading Accent 5" w:uiPriority="60"/>
+    <w:lsdException w:name="Light List Accent 5" w:uiPriority="61"/>
+    <w:lsdException w:name="Light Grid Accent 5" w:uiPriority="62"/>
+    <w:lsdException w:name="Medium Shading 1 Accent 5" w:uiPriority="63"/>
+    <w:lsdException w:name="Medium Shading 2 Accent 5" w:uiPriority="64"/>
+    <w:lsdException w:name="Medium List 1 Accent 5" w:uiPriority="65"/>
+    <w:lsdException w:name="Medium List 2 Accent 5" w:uiPriority="66"/>
+    <w:lsdException w:name="Medium Grid 1 Accent 5" w:uiPriority="67"/>
+    <w:lsdException w:name="Medium Grid 2 Accent 5" w:uiPriority="68"/>
+    <w:lsdException w:name="Medium Grid 3 Accent 5" w:uiPriority="69"/>
+    <w:lsdException w:name="Dark List Accent 5" w:uiPriority="70"/>
+    <w:lsdException w:name="Colorful Shading Accent 5" w:uiPriority="71"/>
+    <w:lsdException w:name="Colorful List Accent 5" w:uiPriority="72"/>
+    <w:lsdException w:name="Colorful Grid Accent 5" w:uiPriority="73"/>
+    <w:lsdException w:name="Light Shading Accent 6" w:uiPriority="60"/>
+    <w:lsdException w:name="Light List Accent 6" w:uiPriority="61"/>
+    <w:lsdException w:name="Light Grid Accent 6" w:uiPriority="62"/>
+    <w:lsdException w:name="Medium Shading 1 Accent 6" w:uiPriority="63"/>
+    <w:lsdException w:name="Medium Shading 2 Accent 6" w:uiPriority="64"/>
+    <w:lsdException w:name="Medium List 1 Accent 6" w:uiPriority="65"/>
+    <w:lsdException w:name="Medium List 2 Accent 6" w:uiPriority="66"/>
+    <w:lsdException w:name="Medium Grid 1 Accent 6" w:uiPriority="67"/>
+    <w:lsdException w:name="Medium Grid 2 Accent 6" w:uiPriority="68"/>
+    <w:lsdException w:name="Medium Grid 3 Accent 6" w:uiPriority="69"/>
+    <w:lsdException w:name="Dark List Accent 6" w:uiPriority="70"/>
+    <w:lsdException w:name="Colorful Shading Accent 6" w:uiPriority="71"/>
+    <w:lsdException w:name="Colorful List Accent 6" w:uiPriority="72"/>
+    <w:lsdException w:name="Colorful Grid Accent 6" w:uiPriority="73"/>
+    <w:lsdException w:name="Subtle Emphasis" w:uiPriority="19" w:qFormat="1"/>
+    <w:lsdException w:name="Intense Emphasis" w:uiPriority="21" w:qFormat="1"/>
+    <w:lsdException w:name="Subtle Reference" w:uiPriority="31" w:qFormat="1"/>
+    <w:lsdException w:name="Intense Reference" w:uiPriority="32" w:qFormat="1"/>
+    <w:lsdException w:name="Book Title" w:uiPriority="33" w:qFormat="1"/>
+    <w:lsdException w:name="Bibliography" w:semiHidden="1" w:uiPriority="37" w:unhideWhenUsed="1"/>
+    <w:lsdException w:name="TOC Heading" w:semiHidden="1" w:uiPriority="39" w:unhideWhenUsed="1" w:qFormat="1"/>
+    <w:lsdException w:name="Plain Table 1" w:uiPriority="41"/>
+    <w:lsdException w:name="Plain Table 2" w:uiPriority="42"/>
+    <w:lsdException w:name="Plain Table 3" w:uiPriority="43"/>
+    <w:lsdException w:name="Plain Table 4" w:uiPriority="44"/>
+    <w:lsdException w:name="Plain Table 5" w:uiPriority="45"/>
+    <w:lsdException w:name="Grid Table Light" w:uiPriority="40"/>
+    <w:lsdException w:name="Grid Table 1 Light" w:uiPriority="46"/>
+    <w:lsdException w:name="Grid Table 2" w:uiPriority="47"/>
+    <w:lsdException w:name="Grid Table 3" w:uiPriority="48"/>
+    <w:lsdException w:name="Grid Table 4" w:uiPriority="49"/>
+    <w:lsdException w:name="Grid Table 5 Dark" w:uiPriority="50"/>
+    <w:lsdException w:name="Grid Table 6 Colorful" w:uiPriority="51"/>
+    <w:lsdException w:name="Grid Table 7 Colorful" w:uiPriority="52"/>
+    <w:lsdException w:name="Grid Table 1 Light Accent 1" w:uiPriority="46"/>
+    <w:lsdException w:name="Grid Table 2 Accent 1" w:uiPriority="47"/>
+    <w:lsdException w:name="Grid Table 3 Accent 1" w:uiPriority="48"/>
+    <w:lsdException w:name="Grid Table 4 Accent 1" w:uiPriority="49"/>
+    <w:lsdException w:name="Grid Table 5 Dark Accent 1" w:uiPriority="50"/>
+    <w:lsdException w:name="Grid Table 6 Colorful Accent 1" w:uiPriority="51"/>
+    <w:lsdException w:name="Grid Table 7 Colorful Accent 1" w:uiPriority="52"/>
+    <w:lsdException w:name="Grid Table 1 Light Accent 2" w:uiPriority="46"/>
+    <w:lsdException w:name="Grid Table 2 Accent 2" w:uiPriority="47"/>
+    <w:lsdException w:name="Grid Table 3 Accent 2" w:uiPriority="48"/>
+    <w:lsdException w:name="Grid Table 4 Accent 2" w:uiPriority="49"/>
+    <w:lsdException w:name="Grid Table 5 Dark Accent 2" w:uiPriority="50"/>
+    <w:lsdException w:name="Grid Table 6 Colorful Accent 2" w:uiPriority="51"/>
+    <w:lsdException w:name="Grid Table 7 Colorful Accent 2" w:uiPriority="52"/>
+    <w:lsdException w:name="Grid Table 1 Light Accent 3" w:uiPriority="46"/>
+    <w:lsdException w:name="Grid Table 2 Accent 3" w:uiPriority="47"/>
+    <w:lsdException w:name="Grid Table 3 Accent 3" w:uiPriority="48"/>
+    <w:lsdException w:name="Grid Table 4 Accent 3" w:uiPriority="49"/>
+    <w:lsdException w:name="Grid Table 5 Dark Accent 3" w:uiPriority="50"/>
+    <w:lsdException w:name="Grid Table 6 Colorful Accent 3" w:uiPriority="51"/>
+    <w:lsdException w:name="Grid Table 7 Colorful Accent 3" w:uiPriority="52"/>
+    <w:lsdException w:name="Grid Table 1 Light Accent 4" w:uiPriority="46"/>
+    <w:lsdException w:name="Grid Table 2 Accent 4" w:uiPriority="47"/>
+    <w:lsdException w:name="Grid Table 3 Accent 4" w:uiPriority="48"/>
+    <w:lsdException w:name="Grid Table 4 Accent 4" w:uiPriority="49"/>
+    <w:lsdException w:name="Grid Table 5 Dark Accent 4" w:uiPriority="50"/>
+    <w:lsdException w:name="Grid Table 6 Colorful Accent 4" w:uiPriority="51"/>
+    <w:lsdException w:name="Grid Table 7 Colorful Accent 4" w:uiPriority="52"/>
+    <w:lsdException w:name="Grid Table 1 Light Accent 5" w:uiPriority="46"/>
+    <w:lsdException w:name="Grid Table 2 Accent 5" w:uiPriority="47"/>
+    <w:lsdException w:name="Grid Table 3 Accent 5" w:uiPriority="48"/>
+    <w:lsdException w:name="Grid Table 4 Accent 5" w:uiPriority="49"/>
+    <w:lsdException w:name="Grid Table 5 Dark Accent 5" w:uiPriority="50"/>
+    <w:lsdException w:name="Grid Table 6 Colorful Accent 5" w:uiPriority="51"/>
+    <w:lsdException w:name="Grid Table 7 Colorful Accent 5" w:uiPriority="52"/>
+    <w:lsdException w:name="Grid Table 1 Light Accent 6" w:uiPriority="46"/>
+    <w:lsdException w:name="Grid Table 2 Accent 6" w:uiPriority="47"/>
+    <w:lsdException w:name="Grid Table 3 Accent 6" w:uiPriority="48"/>
+    <w:lsdException w:name="Grid Table 4 Accent 6" w:uiPriority="49"/>
+    <w:lsdException w:name="Grid Table 5 Dark Accent 6" w:uiPriority="50"/>
+    <w:lsdException w:name="Grid Table 6 Colorful Accent 6" w:uiPriority="51"/>
+    <w:lsdException w:name="Grid Table 7 Colorful Accent 6" w:uiPriority="52"/>
+    <w:lsdException w:name="List Table 1 Light" w:uiPriority="46"/>
+    <w:lsdException w:name="List Table 2" w:uiPriority="47"/>
+    <w:lsdException w:name="List Table 3" w:uiPriority="48"/>
+    <w:lsdException w:name="List Table 4" w:uiPriority="49"/>
+    <w:lsdException w:name="List Table 5 Dark" w:uiPriority="50"/>
+    <w:lsdException w:name="List Table 6 Colorful" w:uiPriority="51"/>
+    <w:lsdException w:name="List Table 7 Colorful" w:uiPriority="52"/>
+    <w:lsdException w:name="List Table 1 Light Accent 1" w:uiPriority="46"/>
+    <w:lsdException w:name="List Table 2 Accent 1" w:uiPriority="47"/>
+    <w:lsdException w:name="List Table 3 Accent 1" w:uiPriority="48"/>
+    <w:lsdException w:name="List Table 4 Accent 1" w:uiPriority="49"/>
+    <w:lsdException w:name="List Table 5 Dark Accent 1" w:uiPriority="50"/>
+    <w:lsdException w:name="List Table 6 Colorful Accent 1" w:uiPriority="51"/>
+    <w:lsdException w:name="List Table 7 Colorful Accent 1" w:uiPriority="52"/>
+    <w:lsdException w:name="List Table 1 Light Accent 2" w:uiPriority="46"/>
+    <w:lsdException w:name="List Table 2 Accent 2" w:uiPriority="47"/>
+    <w:lsdException w:name="List Table 3 Accent 2" w:uiPriority="48"/>
+    <w:lsdException w:name="List Table 4 Accent 2" w:uiPriority="49"/>
+    <w:lsdException w:name="List Table 5 Dark Accent 2" w:uiPriority="50"/>
+    <w:lsdException w:name="List Table 6 Colorful Accent 2" w:uiPriority="51"/>
+    <w:lsdException w:name="List Table 7 Colorful Accent 2" w:uiPriority="52"/>
+    <w:lsdException w:name="List Table 1 Light Accent 3" w:uiPriority="46"/>
+    <w:lsdException w:name="List Table 2 Accent 3" w:uiPriority="47"/>
+    <w:lsdException w:name="List Table 3 Accent 3" w:uiPriority="48"/>
+    <w:lsdException w:name="List Table 4 Accent 3" w:uiPriority="49"/>
+    <w:lsdException w:name="List Table 5 Dark Accent 3" w:uiPriority="50"/>
+    <w:lsdException w:name="List Table 6 Colorful Accent 3" w:uiPriority="51"/>
+    <w:lsdException w:name="List Table 7 Colorful Accent 3" w:uiPriority="52"/>
+    <w:lsdException w:name="List Table 1 Light Accent 4" w:uiPriority="46"/>
+    <w:lsdException w:name="List Table 2 Accent 4" w:uiPriority="47"/>
+    <w:lsdException w:name="List Table 3 Accent 4" w:uiPriority="48"/>
+    <w:lsdException w:name="List Table 4 Accent 4" w:uiPriority="49"/>
+    <w:lsdException w:name="List Table 5 Dark Accent 4" w:uiPriority="50"/>
+    <w:lsdException w:name="List Table 6 Colorful Accent 4" w:uiPriority="51"/>
+    <w:lsdException w:name="List Table 7 Colorful Accent 4" w:uiPriority="52"/>
+    <w:lsdException w:name="List Table 1 Light Accent 5" w:uiPriority="46"/>
+    <w:lsdException w:name="List Table 2 Accent 5" w:uiPriority="47"/>
+    <w:lsdException w:name="List Table 3 Accent 5" w:uiPriority="48"/>
+    <w:lsdException w:name="List Table 4 Accent 5" w:uiPriority="49"/>
+    <w:lsdException w:name="List Table 5 Dark Accent 5" w:uiPriority="50"/>
+    <w:lsdException w:name="List Table 6 Colorful Accent 5" w:uiPriority="51"/>
+    <w:lsdException w:name="List Table 7 Colorful Accent 5" w:uiPriority="52"/>
+    <w:lsdException w:name="List Table 1 Light Accent 6" w:uiPriority="46"/>
+    <w:lsdException w:name="List Table 2 Accent 6" w:uiPriority="47"/>
+    <w:lsdException w:name="List Table 3 Accent 6" w:uiPriority="48"/>
+    <w:lsdException w:name="List Table 4 Accent 6" w:uiPriority="49"/>
+    <w:lsdException w:name="List Table 5 Dark Accent 6" w:uiPriority="50"/>
+    <w:lsdException w:name="List Table 6 Colorful Accent 6" w:uiPriority="51"/>
+    <w:lsdException w:name="List Table 7 Colorful Accent 6" w:uiPriority="52"/>
   </w:latentStyles>
-  <w:style w:type="paragraph" w:default="1" w:styleId="a">
+  <w:style w:type="paragraph" w:default="1" w:styleId="Normal">
     <w:name w:val="Normal"/>
     <w:qFormat/>
     <w:rsid w:val="00EB42D8"/>
   </w:style>
-  <w:style w:type="paragraph" w:styleId="4">
+  <w:style w:type="paragraph" w:styleId="Heading4">
     <w:name w:val="heading 4"/>
-    <w:basedOn w:val="a"/>
-    <w:next w:val="a"/>
-    <w:link w:val="40"/>
+    <w:basedOn w:val="Normal"/>
+    <w:next w:val="Normal"/>
+    <w:link w:val="Heading4Char"/>
     <w:uiPriority w:val="9"/>
     <w:unhideWhenUsed/>
     <w:qFormat/>
@@ -4586,18 +4491,17 @@
       <w:color w:val="2E74B5" w:themeColor="accent1" w:themeShade="BF"/>
     </w:rPr>
   </w:style>
-  <w:style w:type="character" w:default="1" w:styleId="a0">
+  <w:style w:type="character" w:default="1" w:styleId="DefaultParagraphFont">
     <w:name w:val="Default Paragraph Font"/>
     <w:uiPriority w:val="1"/>
     <w:semiHidden/>
     <w:unhideWhenUsed/>
   </w:style>
-  <w:style w:type="table" w:default="1" w:styleId="a1">
+  <w:style w:type="table" w:default="1" w:styleId="TableNormal">
     <w:name w:val="Normal Table"/>
     <w:uiPriority w:val="99"/>
     <w:semiHidden/>
     <w:unhideWhenUsed/>
-    <w:qFormat/>
     <w:tblPr>
       <w:tblInd w:w="0" w:type="dxa"/>
       <w:tblCellMar>
@@ -4608,16 +4512,16 @@
       </w:tblCellMar>
     </w:tblPr>
   </w:style>
-  <w:style w:type="numbering" w:default="1" w:styleId="a2">
+  <w:style w:type="numbering" w:default="1" w:styleId="NoList">
     <w:name w:val="No List"/>
     <w:uiPriority w:val="99"/>
     <w:semiHidden/>
     <w:unhideWhenUsed/>
   </w:style>
-  <w:style w:type="character" w:customStyle="1" w:styleId="40">
-    <w:name w:val="Заголовок 4 Знак"/>
-    <w:basedOn w:val="a0"/>
-    <w:link w:val="4"/>
+  <w:style w:type="character" w:customStyle="1" w:styleId="Heading4Char">
+    <w:name w:val="Heading 4 Char"/>
+    <w:basedOn w:val="DefaultParagraphFont"/>
+    <w:link w:val="Heading4"/>
     <w:uiPriority w:val="9"/>
     <w:rsid w:val="00B3449E"/>
     <w:rPr>
@@ -4627,10 +4531,10 @@
       <w:color w:val="2E74B5" w:themeColor="accent1" w:themeShade="BF"/>
     </w:rPr>
   </w:style>
-  <w:style w:type="paragraph" w:styleId="a3">
+  <w:style w:type="paragraph" w:styleId="ListParagraph">
     <w:name w:val="List Paragraph"/>
-    <w:basedOn w:val="a"/>
-    <w:link w:val="a4"/>
+    <w:basedOn w:val="Normal"/>
+    <w:link w:val="ListParagraphChar"/>
     <w:uiPriority w:val="34"/>
     <w:qFormat/>
     <w:rsid w:val="00B3449E"/>
@@ -4646,9 +4550,9 @@
       <w:lang w:val="ru-RU"/>
     </w:rPr>
   </w:style>
-  <w:style w:type="character" w:customStyle="1" w:styleId="a4">
-    <w:name w:val="Абзац списка Знак"/>
-    <w:link w:val="a3"/>
+  <w:style w:type="character" w:customStyle="1" w:styleId="ListParagraphChar">
+    <w:name w:val="List Paragraph Char"/>
+    <w:link w:val="ListParagraph"/>
     <w:uiPriority w:val="34"/>
     <w:rsid w:val="00B3449E"/>
     <w:rPr>
@@ -4658,7 +4562,7 @@
       <w:lang w:val="ru-RU"/>
     </w:rPr>
   </w:style>
-  <w:style w:type="paragraph" w:customStyle="1" w:styleId="a5">
+  <w:style w:type="paragraph" w:customStyle="1" w:styleId="a">
     <w:name w:val="Текстовый блок"/>
     <w:rsid w:val="00D72171"/>
     <w:pPr>
@@ -4679,10 +4583,10 @@
       </w:numPr>
     </w:pPr>
   </w:style>
-  <w:style w:type="paragraph" w:styleId="a6">
+  <w:style w:type="paragraph" w:styleId="DocumentMap">
     <w:name w:val="Document Map"/>
-    <w:basedOn w:val="a"/>
-    <w:link w:val="a7"/>
+    <w:basedOn w:val="Normal"/>
+    <w:link w:val="DocumentMapChar"/>
     <w:uiPriority w:val="99"/>
     <w:semiHidden/>
     <w:unhideWhenUsed/>
@@ -4696,10 +4600,10 @@
       <w:szCs w:val="16"/>
     </w:rPr>
   </w:style>
-  <w:style w:type="character" w:customStyle="1" w:styleId="a7">
-    <w:name w:val="Схема документа Знак"/>
-    <w:basedOn w:val="a0"/>
-    <w:link w:val="a6"/>
+  <w:style w:type="character" w:customStyle="1" w:styleId="DocumentMapChar">
+    <w:name w:val="Document Map Char"/>
+    <w:basedOn w:val="DefaultParagraphFont"/>
+    <w:link w:val="DocumentMap"/>
     <w:uiPriority w:val="99"/>
     <w:semiHidden/>
     <w:rsid w:val="003F5F3B"/>
@@ -4711,7 +4615,7 @@
   </w:style>
   <w:style w:type="character" w:customStyle="1" w:styleId="apple-converted-space">
     <w:name w:val="apple-converted-space"/>
-    <w:basedOn w:val="a0"/>
+    <w:basedOn w:val="DefaultParagraphFont"/>
     <w:rsid w:val="00F40D98"/>
   </w:style>
 </w:styles>
@@ -4972,7 +4876,7 @@
   <a:extraClrSchemeLst/>
   <a:extLst>
     <a:ext uri="{05A4C25C-085E-4340-85A3-A5531E510DB2}">
-      <thm15:themeFamily xmlns:thm15="http://schemas.microsoft.com/office/thememl/2012/main" xmlns="" name="Office Theme" id="{62F939B6-93AF-4DB8-9C6B-D6C7DFDC589F}" vid="{4A3C46E8-61CC-4603-A589-7422A47A8E4A}"/>
+      <thm15:themeFamily xmlns:thm15="http://schemas.microsoft.com/office/thememl/2012/main" name="Office Theme" id="{62F939B6-93AF-4DB8-9C6B-D6C7DFDC589F}" vid="{4A3C46E8-61CC-4603-A589-7422A47A8E4A}"/>
     </a:ext>
   </a:extLst>
 </a:theme>

</xml_diff>